<commit_message>
final report almost there
</commit_message>
<xml_diff>
--- a/Administrative/Report/FINALREPORT.docx
+++ b/Administrative/Report/FINALREPORT.docx
@@ -904,7 +904,7 @@
           <w:r>
             <w:fldChar w:fldCharType="separate"/>
           </w:r>
-          <w:hyperlink w:anchor="_Toc454863297" w:history="1">
+          <w:hyperlink w:anchor="_Toc455005135" w:history="1">
             <w:r>
               <w:rPr>
                 <w:rStyle w:val="a4"/>
@@ -931,7 +931,7 @@
                 <w:noProof/>
                 <w:webHidden/>
               </w:rPr>
-              <w:instrText xml:space="preserve"> PAGEREF _Toc454863297 \h </w:instrText>
+              <w:instrText xml:space="preserve"> PAGEREF _Toc455005135 \h </w:instrText>
             </w:r>
             <w:r>
               <w:rPr>
@@ -974,13 +974,13 @@
               <w:lang w:val="bg-BG" w:eastAsia="bg-BG"/>
             </w:rPr>
           </w:pPr>
-          <w:hyperlink w:anchor="_Toc454863298" w:history="1">
+          <w:hyperlink w:anchor="_Toc455005136" w:history="1">
             <w:r>
               <w:rPr>
                 <w:rStyle w:val="a4"/>
                 <w:noProof/>
               </w:rPr>
-              <w:t>Website</w:t>
+              <w:t>Main process flow for testing the system:</w:t>
             </w:r>
             <w:r>
               <w:rPr>
@@ -1001,7 +1001,77 @@
                 <w:noProof/>
                 <w:webHidden/>
               </w:rPr>
-              <w:instrText xml:space="preserve"> PAGEREF _Toc454863298 \h </w:instrText>
+              <w:instrText xml:space="preserve"> PAGEREF _Toc455005136 \h </w:instrText>
+            </w:r>
+            <w:r>
+              <w:rPr>
+                <w:noProof/>
+                <w:webHidden/>
+              </w:rPr>
+            </w:r>
+            <w:r>
+              <w:rPr>
+                <w:noProof/>
+                <w:webHidden/>
+              </w:rPr>
+              <w:fldChar w:fldCharType="separate"/>
+            </w:r>
+            <w:r>
+              <w:rPr>
+                <w:noProof/>
+                <w:webHidden/>
+              </w:rPr>
+              <w:t>4</w:t>
+            </w:r>
+            <w:r>
+              <w:rPr>
+                <w:noProof/>
+                <w:webHidden/>
+              </w:rPr>
+              <w:fldChar w:fldCharType="end"/>
+            </w:r>
+          </w:hyperlink>
+        </w:p>
+        <w:p>
+          <w:pPr>
+            <w:pStyle w:val="21"/>
+            <w:tabs>
+              <w:tab w:val="right" w:leader="dot" w:pos="10790"/>
+            </w:tabs>
+            <w:rPr>
+              <w:rFonts w:eastAsiaTheme="minorEastAsia"/>
+              <w:noProof/>
+              <w:lang w:val="bg-BG" w:eastAsia="bg-BG"/>
+            </w:rPr>
+          </w:pPr>
+          <w:hyperlink w:anchor="_Toc455005137" w:history="1">
+            <w:r>
+              <w:rPr>
+                <w:rStyle w:val="a4"/>
+                <w:noProof/>
+              </w:rPr>
+              <w:t>Website</w:t>
+            </w:r>
+            <w:r>
+              <w:rPr>
+                <w:noProof/>
+                <w:webHidden/>
+              </w:rPr>
+              <w:tab/>
+            </w:r>
+            <w:r>
+              <w:rPr>
+                <w:noProof/>
+                <w:webHidden/>
+              </w:rPr>
+              <w:fldChar w:fldCharType="begin"/>
+            </w:r>
+            <w:r>
+              <w:rPr>
+                <w:noProof/>
+                <w:webHidden/>
+              </w:rPr>
+              <w:instrText xml:space="preserve"> PAGEREF _Toc455005137 \h </w:instrText>
             </w:r>
             <w:r>
               <w:rPr>
@@ -1044,7 +1114,7 @@
               <w:lang w:val="bg-BG" w:eastAsia="bg-BG"/>
             </w:rPr>
           </w:pPr>
-          <w:hyperlink w:anchor="_Toc454863299" w:history="1">
+          <w:hyperlink w:anchor="_Toc455005138" w:history="1">
             <w:r>
               <w:rPr>
                 <w:rStyle w:val="a4"/>
@@ -1071,7 +1141,7 @@
                 <w:noProof/>
                 <w:webHidden/>
               </w:rPr>
-              <w:instrText xml:space="preserve"> PAGEREF _Toc454863299 \h </w:instrText>
+              <w:instrText xml:space="preserve"> PAGEREF _Toc455005138 \h </w:instrText>
             </w:r>
             <w:r>
               <w:rPr>
@@ -1114,7 +1184,7 @@
               <w:lang w:val="bg-BG" w:eastAsia="bg-BG"/>
             </w:rPr>
           </w:pPr>
-          <w:hyperlink w:anchor="_Toc454863300" w:history="1">
+          <w:hyperlink w:anchor="_Toc455005139" w:history="1">
             <w:r>
               <w:rPr>
                 <w:rStyle w:val="a4"/>
@@ -1141,7 +1211,7 @@
                 <w:noProof/>
                 <w:webHidden/>
               </w:rPr>
-              <w:instrText xml:space="preserve"> PAGEREF _Toc454863300 \h </w:instrText>
+              <w:instrText xml:space="preserve"> PAGEREF _Toc455005139 \h </w:instrText>
             </w:r>
             <w:r>
               <w:rPr>
@@ -1161,7 +1231,7 @@
                 <w:noProof/>
                 <w:webHidden/>
               </w:rPr>
-              <w:t>4</w:t>
+              <w:t>5</w:t>
             </w:r>
             <w:r>
               <w:rPr>
@@ -1184,7 +1254,7 @@
               <w:lang w:val="bg-BG" w:eastAsia="bg-BG"/>
             </w:rPr>
           </w:pPr>
-          <w:hyperlink w:anchor="_Toc454863301" w:history="1">
+          <w:hyperlink w:anchor="_Toc455005140" w:history="1">
             <w:r>
               <w:rPr>
                 <w:rStyle w:val="a4"/>
@@ -1211,7 +1281,7 @@
                 <w:noProof/>
                 <w:webHidden/>
               </w:rPr>
-              <w:instrText xml:space="preserve"> PAGEREF _Toc454863301 \h </w:instrText>
+              <w:instrText xml:space="preserve"> PAGEREF _Toc455005140 \h </w:instrText>
             </w:r>
             <w:r>
               <w:rPr>
@@ -1231,7 +1301,7 @@
                 <w:noProof/>
                 <w:webHidden/>
               </w:rPr>
-              <w:t>5</w:t>
+              <w:t>6</w:t>
             </w:r>
             <w:r>
               <w:rPr>
@@ -1254,7 +1324,7 @@
               <w:lang w:val="bg-BG" w:eastAsia="bg-BG"/>
             </w:rPr>
           </w:pPr>
-          <w:hyperlink w:anchor="_Toc454863302" w:history="1">
+          <w:hyperlink w:anchor="_Toc455005141" w:history="1">
             <w:r>
               <w:rPr>
                 <w:rStyle w:val="a4"/>
@@ -1281,7 +1351,7 @@
                 <w:noProof/>
                 <w:webHidden/>
               </w:rPr>
-              <w:instrText xml:space="preserve"> PAGEREF _Toc454863302 \h </w:instrText>
+              <w:instrText xml:space="preserve"> PAGEREF _Toc455005141 \h </w:instrText>
             </w:r>
             <w:r>
               <w:rPr>
@@ -1301,7 +1371,7 @@
                 <w:noProof/>
                 <w:webHidden/>
               </w:rPr>
-              <w:t>7</w:t>
+              <w:t>8</w:t>
             </w:r>
             <w:r>
               <w:rPr>
@@ -1324,7 +1394,7 @@
               <w:lang w:val="bg-BG" w:eastAsia="bg-BG"/>
             </w:rPr>
           </w:pPr>
-          <w:hyperlink w:anchor="_Toc454863303" w:history="1">
+          <w:hyperlink w:anchor="_Toc455005142" w:history="1">
             <w:r>
               <w:rPr>
                 <w:rStyle w:val="a4"/>
@@ -1351,7 +1421,7 @@
                 <w:noProof/>
                 <w:webHidden/>
               </w:rPr>
-              <w:instrText xml:space="preserve"> PAGEREF _Toc454863303 \h </w:instrText>
+              <w:instrText xml:space="preserve"> PAGEREF _Toc455005142 \h </w:instrText>
             </w:r>
             <w:r>
               <w:rPr>
@@ -1371,7 +1441,7 @@
                 <w:noProof/>
                 <w:webHidden/>
               </w:rPr>
-              <w:t>10</w:t>
+              <w:t>11</w:t>
             </w:r>
             <w:r>
               <w:rPr>
@@ -1394,7 +1464,7 @@
               <w:lang w:val="bg-BG" w:eastAsia="bg-BG"/>
             </w:rPr>
           </w:pPr>
-          <w:hyperlink w:anchor="_Toc454863304" w:history="1">
+          <w:hyperlink w:anchor="_Toc455005143" w:history="1">
             <w:r>
               <w:rPr>
                 <w:rStyle w:val="a4"/>
@@ -1421,7 +1491,7 @@
                 <w:noProof/>
                 <w:webHidden/>
               </w:rPr>
-              <w:instrText xml:space="preserve"> PAGEREF _Toc454863304 \h </w:instrText>
+              <w:instrText xml:space="preserve"> PAGEREF _Toc455005143 \h </w:instrText>
             </w:r>
             <w:r>
               <w:rPr>
@@ -1441,7 +1511,7 @@
                 <w:noProof/>
                 <w:webHidden/>
               </w:rPr>
-              <w:t>10</w:t>
+              <w:t>11</w:t>
             </w:r>
             <w:r>
               <w:rPr>
@@ -1464,7 +1534,7 @@
               <w:lang w:val="bg-BG" w:eastAsia="bg-BG"/>
             </w:rPr>
           </w:pPr>
-          <w:hyperlink w:anchor="_Toc454863305" w:history="1">
+          <w:hyperlink w:anchor="_Toc455005144" w:history="1">
             <w:r>
               <w:rPr>
                 <w:rStyle w:val="a4"/>
@@ -1491,7 +1561,7 @@
                 <w:noProof/>
                 <w:webHidden/>
               </w:rPr>
-              <w:instrText xml:space="preserve"> PAGEREF _Toc454863305 \h </w:instrText>
+              <w:instrText xml:space="preserve"> PAGEREF _Toc455005144 \h </w:instrText>
             </w:r>
             <w:r>
               <w:rPr>
@@ -1511,7 +1581,7 @@
                 <w:noProof/>
                 <w:webHidden/>
               </w:rPr>
-              <w:t>10</w:t>
+              <w:t>11</w:t>
             </w:r>
             <w:r>
               <w:rPr>
@@ -1534,7 +1604,7 @@
               <w:lang w:val="bg-BG" w:eastAsia="bg-BG"/>
             </w:rPr>
           </w:pPr>
-          <w:hyperlink w:anchor="_Toc454863306" w:history="1">
+          <w:hyperlink w:anchor="_Toc455005145" w:history="1">
             <w:r>
               <w:rPr>
                 <w:rStyle w:val="a4"/>
@@ -1561,7 +1631,7 @@
                 <w:noProof/>
                 <w:webHidden/>
               </w:rPr>
-              <w:instrText xml:space="preserve"> PAGEREF _Toc454863306 \h </w:instrText>
+              <w:instrText xml:space="preserve"> PAGEREF _Toc455005145 \h </w:instrText>
             </w:r>
             <w:r>
               <w:rPr>
@@ -1581,7 +1651,7 @@
                 <w:noProof/>
                 <w:webHidden/>
               </w:rPr>
-              <w:t>12</w:t>
+              <w:t>13</w:t>
             </w:r>
             <w:r>
               <w:rPr>
@@ -1604,7 +1674,7 @@
               <w:lang w:val="bg-BG" w:eastAsia="bg-BG"/>
             </w:rPr>
           </w:pPr>
-          <w:hyperlink w:anchor="_Toc454863307" w:history="1">
+          <w:hyperlink w:anchor="_Toc455005146" w:history="1">
             <w:r>
               <w:rPr>
                 <w:rStyle w:val="a4"/>
@@ -1631,7 +1701,7 @@
                 <w:noProof/>
                 <w:webHidden/>
               </w:rPr>
-              <w:instrText xml:space="preserve"> PAGEREF _Toc454863307 \h </w:instrText>
+              <w:instrText xml:space="preserve"> PAGEREF _Toc455005146 \h </w:instrText>
             </w:r>
             <w:r>
               <w:rPr>
@@ -1651,7 +1721,7 @@
                 <w:noProof/>
                 <w:webHidden/>
               </w:rPr>
-              <w:t>13</w:t>
+              <w:t>14</w:t>
             </w:r>
             <w:r>
               <w:rPr>
@@ -1674,7 +1744,7 @@
               <w:lang w:val="bg-BG" w:eastAsia="bg-BG"/>
             </w:rPr>
           </w:pPr>
-          <w:hyperlink w:anchor="_Toc454863308" w:history="1">
+          <w:hyperlink w:anchor="_Toc455005147" w:history="1">
             <w:r>
               <w:rPr>
                 <w:rStyle w:val="a4"/>
@@ -1701,7 +1771,7 @@
                 <w:noProof/>
                 <w:webHidden/>
               </w:rPr>
-              <w:instrText xml:space="preserve"> PAGEREF _Toc454863308 \h </w:instrText>
+              <w:instrText xml:space="preserve"> PAGEREF _Toc455005147 \h </w:instrText>
             </w:r>
             <w:r>
               <w:rPr>
@@ -1721,7 +1791,7 @@
                 <w:noProof/>
                 <w:webHidden/>
               </w:rPr>
-              <w:t>14</w:t>
+              <w:t>15</w:t>
             </w:r>
             <w:r>
               <w:rPr>
@@ -1744,7 +1814,7 @@
               <w:lang w:val="bg-BG" w:eastAsia="bg-BG"/>
             </w:rPr>
           </w:pPr>
-          <w:hyperlink w:anchor="_Toc454863309" w:history="1">
+          <w:hyperlink w:anchor="_Toc455005148" w:history="1">
             <w:r>
               <w:rPr>
                 <w:rStyle w:val="a4"/>
@@ -1771,7 +1841,7 @@
                 <w:noProof/>
                 <w:webHidden/>
               </w:rPr>
-              <w:instrText xml:space="preserve"> PAGEREF _Toc454863309 \h </w:instrText>
+              <w:instrText xml:space="preserve"> PAGEREF _Toc455005148 \h </w:instrText>
             </w:r>
             <w:r>
               <w:rPr>
@@ -1791,7 +1861,7 @@
                 <w:noProof/>
                 <w:webHidden/>
               </w:rPr>
-              <w:t>14</w:t>
+              <w:t>15</w:t>
             </w:r>
             <w:r>
               <w:rPr>
@@ -1814,7 +1884,7 @@
               <w:lang w:val="bg-BG" w:eastAsia="bg-BG"/>
             </w:rPr>
           </w:pPr>
-          <w:hyperlink w:anchor="_Toc454863310" w:history="1">
+          <w:hyperlink w:anchor="_Toc455005149" w:history="1">
             <w:r>
               <w:rPr>
                 <w:rStyle w:val="a4"/>
@@ -1841,7 +1911,7 @@
                 <w:noProof/>
                 <w:webHidden/>
               </w:rPr>
-              <w:instrText xml:space="preserve"> PAGEREF _Toc454863310 \h </w:instrText>
+              <w:instrText xml:space="preserve"> PAGEREF _Toc455005149 \h </w:instrText>
             </w:r>
             <w:r>
               <w:rPr>
@@ -1861,7 +1931,7 @@
                 <w:noProof/>
                 <w:webHidden/>
               </w:rPr>
-              <w:t>15</w:t>
+              <w:t>16</w:t>
             </w:r>
             <w:r>
               <w:rPr>
@@ -1884,7 +1954,7 @@
               <w:lang w:val="bg-BG" w:eastAsia="bg-BG"/>
             </w:rPr>
           </w:pPr>
-          <w:hyperlink w:anchor="_Toc454863311" w:history="1">
+          <w:hyperlink w:anchor="_Toc455005150" w:history="1">
             <w:r>
               <w:rPr>
                 <w:rStyle w:val="a4"/>
@@ -1919,7 +1989,7 @@
                 <w:noProof/>
                 <w:webHidden/>
               </w:rPr>
-              <w:instrText xml:space="preserve"> PAGEREF _Toc454863311 \h </w:instrText>
+              <w:instrText xml:space="preserve"> PAGEREF _Toc455005150 \h </w:instrText>
             </w:r>
             <w:r>
               <w:rPr>
@@ -1939,7 +2009,7 @@
                 <w:noProof/>
                 <w:webHidden/>
               </w:rPr>
-              <w:t>17</w:t>
+              <w:t>18</w:t>
             </w:r>
             <w:r>
               <w:rPr>
@@ -1962,7 +2032,7 @@
               <w:lang w:val="bg-BG" w:eastAsia="bg-BG"/>
             </w:rPr>
           </w:pPr>
-          <w:hyperlink w:anchor="_Toc454863312" w:history="1">
+          <w:hyperlink w:anchor="_Toc455005151" w:history="1">
             <w:r>
               <w:rPr>
                 <w:rStyle w:val="a4"/>
@@ -1989,7 +2059,7 @@
                 <w:noProof/>
                 <w:webHidden/>
               </w:rPr>
-              <w:instrText xml:space="preserve"> PAGEREF _Toc454863312 \h </w:instrText>
+              <w:instrText xml:space="preserve"> PAGEREF _Toc455005151 \h </w:instrText>
             </w:r>
             <w:r>
               <w:rPr>
@@ -2009,7 +2079,7 @@
                 <w:noProof/>
                 <w:webHidden/>
               </w:rPr>
-              <w:t>24</w:t>
+              <w:t>25</w:t>
             </w:r>
             <w:r>
               <w:rPr>
@@ -2032,7 +2102,7 @@
               <w:lang w:val="bg-BG" w:eastAsia="bg-BG"/>
             </w:rPr>
           </w:pPr>
-          <w:hyperlink w:anchor="_Toc454863313" w:history="1">
+          <w:hyperlink w:anchor="_Toc455005152" w:history="1">
             <w:r>
               <w:rPr>
                 <w:rStyle w:val="a4"/>
@@ -2059,7 +2129,7 @@
                 <w:noProof/>
                 <w:webHidden/>
               </w:rPr>
-              <w:instrText xml:space="preserve"> PAGEREF _Toc454863313 \h </w:instrText>
+              <w:instrText xml:space="preserve"> PAGEREF _Toc455005152 \h </w:instrText>
             </w:r>
             <w:r>
               <w:rPr>
@@ -2079,7 +2149,7 @@
                 <w:noProof/>
                 <w:webHidden/>
               </w:rPr>
-              <w:t>26</w:t>
+              <w:t>27</w:t>
             </w:r>
             <w:r>
               <w:rPr>
@@ -2102,7 +2172,7 @@
               <w:lang w:val="bg-BG" w:eastAsia="bg-BG"/>
             </w:rPr>
           </w:pPr>
-          <w:hyperlink w:anchor="_Toc454863314" w:history="1">
+          <w:hyperlink w:anchor="_Toc455005153" w:history="1">
             <w:r>
               <w:rPr>
                 <w:rStyle w:val="a4"/>
@@ -2129,7 +2199,7 @@
                 <w:noProof/>
                 <w:webHidden/>
               </w:rPr>
-              <w:instrText xml:space="preserve"> PAGEREF _Toc454863314 \h </w:instrText>
+              <w:instrText xml:space="preserve"> PAGEREF _Toc455005153 \h </w:instrText>
             </w:r>
             <w:r>
               <w:rPr>
@@ -2149,7 +2219,7 @@
                 <w:noProof/>
                 <w:webHidden/>
               </w:rPr>
-              <w:t>27</w:t>
+              <w:t>28</w:t>
             </w:r>
             <w:r>
               <w:rPr>
@@ -2172,7 +2242,7 @@
               <w:lang w:val="bg-BG" w:eastAsia="bg-BG"/>
             </w:rPr>
           </w:pPr>
-          <w:hyperlink w:anchor="_Toc454863315" w:history="1">
+          <w:hyperlink w:anchor="_Toc455005154" w:history="1">
             <w:r>
               <w:rPr>
                 <w:rStyle w:val="a4"/>
@@ -2199,7 +2269,7 @@
                 <w:noProof/>
                 <w:webHidden/>
               </w:rPr>
-              <w:instrText xml:space="preserve"> PAGEREF _Toc454863315 \h </w:instrText>
+              <w:instrText xml:space="preserve"> PAGEREF _Toc455005154 \h </w:instrText>
             </w:r>
             <w:r>
               <w:rPr>
@@ -2219,7 +2289,7 @@
                 <w:noProof/>
                 <w:webHidden/>
               </w:rPr>
-              <w:t>27</w:t>
+              <w:t>28</w:t>
             </w:r>
             <w:r>
               <w:rPr>
@@ -2242,7 +2312,7 @@
               <w:lang w:val="bg-BG" w:eastAsia="bg-BG"/>
             </w:rPr>
           </w:pPr>
-          <w:hyperlink w:anchor="_Toc454863316" w:history="1">
+          <w:hyperlink w:anchor="_Toc455005155" w:history="1">
             <w:r>
               <w:rPr>
                 <w:rStyle w:val="a4"/>
@@ -2269,7 +2339,7 @@
                 <w:noProof/>
                 <w:webHidden/>
               </w:rPr>
-              <w:instrText xml:space="preserve"> PAGEREF _Toc454863316 \h </w:instrText>
+              <w:instrText xml:space="preserve"> PAGEREF _Toc455005155 \h </w:instrText>
             </w:r>
             <w:r>
               <w:rPr>
@@ -2289,7 +2359,7 @@
                 <w:noProof/>
                 <w:webHidden/>
               </w:rPr>
-              <w:t>29</w:t>
+              <w:t>30</w:t>
             </w:r>
             <w:r>
               <w:rPr>
@@ -2312,7 +2382,7 @@
               <w:lang w:val="bg-BG" w:eastAsia="bg-BG"/>
             </w:rPr>
           </w:pPr>
-          <w:hyperlink w:anchor="_Toc454863317" w:history="1">
+          <w:hyperlink w:anchor="_Toc455005156" w:history="1">
             <w:r>
               <w:rPr>
                 <w:rStyle w:val="a4"/>
@@ -2339,7 +2409,7 @@
                 <w:noProof/>
                 <w:webHidden/>
               </w:rPr>
-              <w:instrText xml:space="preserve"> PAGEREF _Toc454863317 \h </w:instrText>
+              <w:instrText xml:space="preserve"> PAGEREF _Toc455005156 \h </w:instrText>
             </w:r>
             <w:r>
               <w:rPr>
@@ -2359,7 +2429,7 @@
                 <w:noProof/>
                 <w:webHidden/>
               </w:rPr>
-              <w:t>30</w:t>
+              <w:t>31</w:t>
             </w:r>
             <w:r>
               <w:rPr>
@@ -2382,7 +2452,7 @@
               <w:lang w:val="bg-BG" w:eastAsia="bg-BG"/>
             </w:rPr>
           </w:pPr>
-          <w:hyperlink w:anchor="_Toc454863318" w:history="1">
+          <w:hyperlink w:anchor="_Toc455005157" w:history="1">
             <w:r>
               <w:rPr>
                 <w:rStyle w:val="a4"/>
@@ -2409,7 +2479,7 @@
                 <w:noProof/>
                 <w:webHidden/>
               </w:rPr>
-              <w:instrText xml:space="preserve"> PAGEREF _Toc454863318 \h </w:instrText>
+              <w:instrText xml:space="preserve"> PAGEREF _Toc455005157 \h </w:instrText>
             </w:r>
             <w:r>
               <w:rPr>
@@ -2429,7 +2499,7 @@
                 <w:noProof/>
                 <w:webHidden/>
               </w:rPr>
-              <w:t>30</w:t>
+              <w:t>31</w:t>
             </w:r>
             <w:r>
               <w:rPr>
@@ -2452,7 +2522,7 @@
               <w:lang w:val="bg-BG" w:eastAsia="bg-BG"/>
             </w:rPr>
           </w:pPr>
-          <w:hyperlink w:anchor="_Toc454863319" w:history="1">
+          <w:hyperlink w:anchor="_Toc455005158" w:history="1">
             <w:r>
               <w:rPr>
                 <w:rStyle w:val="a4"/>
@@ -2479,7 +2549,7 @@
                 <w:noProof/>
                 <w:webHidden/>
               </w:rPr>
-              <w:instrText xml:space="preserve"> PAGEREF _Toc454863319 \h </w:instrText>
+              <w:instrText xml:space="preserve"> PAGEREF _Toc455005158 \h </w:instrText>
             </w:r>
             <w:r>
               <w:rPr>
@@ -2499,7 +2569,7 @@
                 <w:noProof/>
                 <w:webHidden/>
               </w:rPr>
-              <w:t>30</w:t>
+              <w:t>31</w:t>
             </w:r>
             <w:r>
               <w:rPr>
@@ -2522,7 +2592,7 @@
               <w:lang w:val="bg-BG" w:eastAsia="bg-BG"/>
             </w:rPr>
           </w:pPr>
-          <w:hyperlink w:anchor="_Toc454863320" w:history="1">
+          <w:hyperlink w:anchor="_Toc455005159" w:history="1">
             <w:r>
               <w:rPr>
                 <w:rStyle w:val="a4"/>
@@ -2549,7 +2619,7 @@
                 <w:noProof/>
                 <w:webHidden/>
               </w:rPr>
-              <w:instrText xml:space="preserve"> PAGEREF _Toc454863320 \h </w:instrText>
+              <w:instrText xml:space="preserve"> PAGEREF _Toc455005159 \h </w:instrText>
             </w:r>
             <w:r>
               <w:rPr>
@@ -2569,7 +2639,7 @@
                 <w:noProof/>
                 <w:webHidden/>
               </w:rPr>
-              <w:t>31</w:t>
+              <w:t>32</w:t>
             </w:r>
             <w:r>
               <w:rPr>
@@ -2592,7 +2662,7 @@
               <w:lang w:val="bg-BG" w:eastAsia="bg-BG"/>
             </w:rPr>
           </w:pPr>
-          <w:hyperlink w:anchor="_Toc454863321" w:history="1">
+          <w:hyperlink w:anchor="_Toc455005160" w:history="1">
             <w:r>
               <w:rPr>
                 <w:rStyle w:val="a4"/>
@@ -2619,7 +2689,7 @@
                 <w:noProof/>
                 <w:webHidden/>
               </w:rPr>
-              <w:instrText xml:space="preserve"> PAGEREF _Toc454863321 \h </w:instrText>
+              <w:instrText xml:space="preserve"> PAGEREF _Toc455005160 \h </w:instrText>
             </w:r>
             <w:r>
               <w:rPr>
@@ -2639,7 +2709,7 @@
                 <w:noProof/>
                 <w:webHidden/>
               </w:rPr>
-              <w:t>31</w:t>
+              <w:t>32</w:t>
             </w:r>
             <w:r>
               <w:rPr>
@@ -2662,7 +2732,7 @@
               <w:lang w:val="bg-BG" w:eastAsia="bg-BG"/>
             </w:rPr>
           </w:pPr>
-          <w:hyperlink w:anchor="_Toc454863322" w:history="1">
+          <w:hyperlink w:anchor="_Toc455005161" w:history="1">
             <w:r>
               <w:rPr>
                 <w:rStyle w:val="a4"/>
@@ -2689,7 +2759,7 @@
                 <w:noProof/>
                 <w:webHidden/>
               </w:rPr>
-              <w:instrText xml:space="preserve"> PAGEREF _Toc454863322 \h </w:instrText>
+              <w:instrText xml:space="preserve"> PAGEREF _Toc455005161 \h </w:instrText>
             </w:r>
             <w:r>
               <w:rPr>
@@ -2709,7 +2779,7 @@
                 <w:noProof/>
                 <w:webHidden/>
               </w:rPr>
-              <w:t>32</w:t>
+              <w:t>33</w:t>
             </w:r>
             <w:r>
               <w:rPr>
@@ -2732,7 +2802,7 @@
               <w:lang w:val="bg-BG" w:eastAsia="bg-BG"/>
             </w:rPr>
           </w:pPr>
-          <w:hyperlink w:anchor="_Toc454863323" w:history="1">
+          <w:hyperlink w:anchor="_Toc455005162" w:history="1">
             <w:r>
               <w:rPr>
                 <w:rStyle w:val="a4"/>
@@ -2759,7 +2829,7 @@
                 <w:noProof/>
                 <w:webHidden/>
               </w:rPr>
-              <w:instrText xml:space="preserve"> PAGEREF _Toc454863323 \h </w:instrText>
+              <w:instrText xml:space="preserve"> PAGEREF _Toc455005162 \h </w:instrText>
             </w:r>
             <w:r>
               <w:rPr>
@@ -2779,7 +2849,7 @@
                 <w:noProof/>
                 <w:webHidden/>
               </w:rPr>
-              <w:t>32</w:t>
+              <w:t>33</w:t>
             </w:r>
             <w:r>
               <w:rPr>
@@ -2802,7 +2872,7 @@
               <w:lang w:val="bg-BG" w:eastAsia="bg-BG"/>
             </w:rPr>
           </w:pPr>
-          <w:hyperlink w:anchor="_Toc454863324" w:history="1">
+          <w:hyperlink w:anchor="_Toc455005163" w:history="1">
             <w:r>
               <w:rPr>
                 <w:rStyle w:val="a4"/>
@@ -2829,7 +2899,7 @@
                 <w:noProof/>
                 <w:webHidden/>
               </w:rPr>
-              <w:instrText xml:space="preserve"> PAGEREF _Toc454863324 \h </w:instrText>
+              <w:instrText xml:space="preserve"> PAGEREF _Toc455005163 \h </w:instrText>
             </w:r>
             <w:r>
               <w:rPr>
@@ -2849,7 +2919,7 @@
                 <w:noProof/>
                 <w:webHidden/>
               </w:rPr>
-              <w:t>32</w:t>
+              <w:t>33</w:t>
             </w:r>
             <w:r>
               <w:rPr>
@@ -2872,7 +2942,7 @@
               <w:lang w:val="bg-BG" w:eastAsia="bg-BG"/>
             </w:rPr>
           </w:pPr>
-          <w:hyperlink w:anchor="_Toc454863325" w:history="1">
+          <w:hyperlink w:anchor="_Toc455005164" w:history="1">
             <w:r>
               <w:rPr>
                 <w:rStyle w:val="a4"/>
@@ -2899,7 +2969,7 @@
                 <w:noProof/>
                 <w:webHidden/>
               </w:rPr>
-              <w:instrText xml:space="preserve"> PAGEREF _Toc454863325 \h </w:instrText>
+              <w:instrText xml:space="preserve"> PAGEREF _Toc455005164 \h </w:instrText>
             </w:r>
             <w:r>
               <w:rPr>
@@ -2919,7 +2989,7 @@
                 <w:noProof/>
                 <w:webHidden/>
               </w:rPr>
-              <w:t>32</w:t>
+              <w:t>33</w:t>
             </w:r>
             <w:r>
               <w:rPr>
@@ -2942,7 +3012,7 @@
               <w:lang w:val="bg-BG" w:eastAsia="bg-BG"/>
             </w:rPr>
           </w:pPr>
-          <w:hyperlink w:anchor="_Toc454863326" w:history="1">
+          <w:hyperlink w:anchor="_Toc455005165" w:history="1">
             <w:r>
               <w:rPr>
                 <w:rStyle w:val="a4"/>
@@ -2969,7 +3039,7 @@
                 <w:noProof/>
                 <w:webHidden/>
               </w:rPr>
-              <w:instrText xml:space="preserve"> PAGEREF _Toc454863326 \h </w:instrText>
+              <w:instrText xml:space="preserve"> PAGEREF _Toc455005165 \h </w:instrText>
             </w:r>
             <w:r>
               <w:rPr>
@@ -2989,7 +3059,7 @@
                 <w:noProof/>
                 <w:webHidden/>
               </w:rPr>
-              <w:t>33</w:t>
+              <w:t>34</w:t>
             </w:r>
             <w:r>
               <w:rPr>
@@ -3012,7 +3082,7 @@
               <w:lang w:val="bg-BG" w:eastAsia="bg-BG"/>
             </w:rPr>
           </w:pPr>
-          <w:hyperlink w:anchor="_Toc454863327" w:history="1">
+          <w:hyperlink w:anchor="_Toc455005166" w:history="1">
             <w:r>
               <w:rPr>
                 <w:rStyle w:val="a4"/>
@@ -3039,7 +3109,7 @@
                 <w:noProof/>
                 <w:webHidden/>
               </w:rPr>
-              <w:instrText xml:space="preserve"> PAGEREF _Toc454863327 \h </w:instrText>
+              <w:instrText xml:space="preserve"> PAGEREF _Toc455005166 \h </w:instrText>
             </w:r>
             <w:r>
               <w:rPr>
@@ -3059,7 +3129,7 @@
                 <w:noProof/>
                 <w:webHidden/>
               </w:rPr>
-              <w:t>33</w:t>
+              <w:t>34</w:t>
             </w:r>
             <w:r>
               <w:rPr>
@@ -3082,7 +3152,7 @@
               <w:lang w:val="bg-BG" w:eastAsia="bg-BG"/>
             </w:rPr>
           </w:pPr>
-          <w:hyperlink w:anchor="_Toc454863328" w:history="1">
+          <w:hyperlink w:anchor="_Toc455005167" w:history="1">
             <w:r>
               <w:rPr>
                 <w:rStyle w:val="a4"/>
@@ -3109,7 +3179,7 @@
                 <w:noProof/>
                 <w:webHidden/>
               </w:rPr>
-              <w:instrText xml:space="preserve"> PAGEREF _Toc454863328 \h </w:instrText>
+              <w:instrText xml:space="preserve"> PAGEREF _Toc455005167 \h </w:instrText>
             </w:r>
             <w:r>
               <w:rPr>
@@ -3129,7 +3199,7 @@
                 <w:noProof/>
                 <w:webHidden/>
               </w:rPr>
-              <w:t>33</w:t>
+              <w:t>34</w:t>
             </w:r>
             <w:r>
               <w:rPr>
@@ -3152,7 +3222,7 @@
               <w:lang w:val="bg-BG" w:eastAsia="bg-BG"/>
             </w:rPr>
           </w:pPr>
-          <w:hyperlink w:anchor="_Toc454863329" w:history="1">
+          <w:hyperlink w:anchor="_Toc455005168" w:history="1">
             <w:r>
               <w:rPr>
                 <w:rStyle w:val="a4"/>
@@ -3179,7 +3249,7 @@
                 <w:noProof/>
                 <w:webHidden/>
               </w:rPr>
-              <w:instrText xml:space="preserve"> PAGEREF _Toc454863329 \h </w:instrText>
+              <w:instrText xml:space="preserve"> PAGEREF _Toc455005168 \h </w:instrText>
             </w:r>
             <w:r>
               <w:rPr>
@@ -3199,7 +3269,7 @@
                 <w:noProof/>
                 <w:webHidden/>
               </w:rPr>
-              <w:t>34</w:t>
+              <w:t>35</w:t>
             </w:r>
             <w:r>
               <w:rPr>
@@ -3222,7 +3292,7 @@
               <w:lang w:val="bg-BG" w:eastAsia="bg-BG"/>
             </w:rPr>
           </w:pPr>
-          <w:hyperlink w:anchor="_Toc454863330" w:history="1">
+          <w:hyperlink w:anchor="_Toc455005169" w:history="1">
             <w:r>
               <w:rPr>
                 <w:rStyle w:val="a4"/>
@@ -3249,7 +3319,7 @@
                 <w:noProof/>
                 <w:webHidden/>
               </w:rPr>
-              <w:instrText xml:space="preserve"> PAGEREF _Toc454863330 \h </w:instrText>
+              <w:instrText xml:space="preserve"> PAGEREF _Toc455005169 \h </w:instrText>
             </w:r>
             <w:r>
               <w:rPr>
@@ -3269,7 +3339,7 @@
                 <w:noProof/>
                 <w:webHidden/>
               </w:rPr>
-              <w:t>34</w:t>
+              <w:t>35</w:t>
             </w:r>
             <w:r>
               <w:rPr>
@@ -3292,7 +3362,7 @@
               <w:lang w:val="bg-BG" w:eastAsia="bg-BG"/>
             </w:rPr>
           </w:pPr>
-          <w:hyperlink w:anchor="_Toc454863331" w:history="1">
+          <w:hyperlink w:anchor="_Toc455005170" w:history="1">
             <w:r>
               <w:rPr>
                 <w:rStyle w:val="a4"/>
@@ -3319,7 +3389,7 @@
                 <w:noProof/>
                 <w:webHidden/>
               </w:rPr>
-              <w:instrText xml:space="preserve"> PAGEREF _Toc454863331 \h </w:instrText>
+              <w:instrText xml:space="preserve"> PAGEREF _Toc455005170 \h </w:instrText>
             </w:r>
             <w:r>
               <w:rPr>
@@ -3339,7 +3409,7 @@
                 <w:noProof/>
                 <w:webHidden/>
               </w:rPr>
-              <w:t>36</w:t>
+              <w:t>37</w:t>
             </w:r>
             <w:r>
               <w:rPr>
@@ -3362,7 +3432,7 @@
               <w:lang w:val="bg-BG" w:eastAsia="bg-BG"/>
             </w:rPr>
           </w:pPr>
-          <w:hyperlink w:anchor="_Toc454863332" w:history="1">
+          <w:hyperlink w:anchor="_Toc455005171" w:history="1">
             <w:r>
               <w:rPr>
                 <w:rStyle w:val="a4"/>
@@ -3389,7 +3459,7 @@
                 <w:noProof/>
                 <w:webHidden/>
               </w:rPr>
-              <w:instrText xml:space="preserve"> PAGEREF _Toc454863332 \h </w:instrText>
+              <w:instrText xml:space="preserve"> PAGEREF _Toc455005171 \h </w:instrText>
             </w:r>
             <w:r>
               <w:rPr>
@@ -3409,7 +3479,7 @@
                 <w:noProof/>
                 <w:webHidden/>
               </w:rPr>
-              <w:t>37</w:t>
+              <w:t>38</w:t>
             </w:r>
             <w:r>
               <w:rPr>
@@ -3432,7 +3502,7 @@
               <w:lang w:val="bg-BG" w:eastAsia="bg-BG"/>
             </w:rPr>
           </w:pPr>
-          <w:hyperlink w:anchor="_Toc454863333" w:history="1">
+          <w:hyperlink w:anchor="_Toc455005172" w:history="1">
             <w:r>
               <w:rPr>
                 <w:rStyle w:val="a4"/>
@@ -3459,7 +3529,7 @@
                 <w:noProof/>
                 <w:webHidden/>
               </w:rPr>
-              <w:instrText xml:space="preserve"> PAGEREF _Toc454863333 \h </w:instrText>
+              <w:instrText xml:space="preserve"> PAGEREF _Toc455005172 \h </w:instrText>
             </w:r>
             <w:r>
               <w:rPr>
@@ -3479,7 +3549,7 @@
                 <w:noProof/>
                 <w:webHidden/>
               </w:rPr>
-              <w:t>38</w:t>
+              <w:t>39</w:t>
             </w:r>
             <w:r>
               <w:rPr>
@@ -3502,7 +3572,7 @@
               <w:lang w:val="bg-BG" w:eastAsia="bg-BG"/>
             </w:rPr>
           </w:pPr>
-          <w:hyperlink w:anchor="_Toc454863334" w:history="1">
+          <w:hyperlink w:anchor="_Toc455005173" w:history="1">
             <w:r>
               <w:rPr>
                 <w:rStyle w:val="a4"/>
@@ -3529,7 +3599,7 @@
                 <w:noProof/>
                 <w:webHidden/>
               </w:rPr>
-              <w:instrText xml:space="preserve"> PAGEREF _Toc454863334 \h </w:instrText>
+              <w:instrText xml:space="preserve"> PAGEREF _Toc455005173 \h </w:instrText>
             </w:r>
             <w:r>
               <w:rPr>
@@ -3549,7 +3619,7 @@
                 <w:noProof/>
                 <w:webHidden/>
               </w:rPr>
-              <w:t>39</w:t>
+              <w:t>40</w:t>
             </w:r>
             <w:r>
               <w:rPr>
@@ -3572,7 +3642,7 @@
               <w:lang w:val="bg-BG" w:eastAsia="bg-BG"/>
             </w:rPr>
           </w:pPr>
-          <w:hyperlink w:anchor="_Toc454863335" w:history="1">
+          <w:hyperlink w:anchor="_Toc455005174" w:history="1">
             <w:r>
               <w:rPr>
                 <w:rStyle w:val="a4"/>
@@ -3599,7 +3669,7 @@
                 <w:noProof/>
                 <w:webHidden/>
               </w:rPr>
-              <w:instrText xml:space="preserve"> PAGEREF _Toc454863335 \h </w:instrText>
+              <w:instrText xml:space="preserve"> PAGEREF _Toc455005174 \h </w:instrText>
             </w:r>
             <w:r>
               <w:rPr>
@@ -3619,7 +3689,7 @@
                 <w:noProof/>
                 <w:webHidden/>
               </w:rPr>
-              <w:t>40</w:t>
+              <w:t>41</w:t>
             </w:r>
             <w:r>
               <w:rPr>
@@ -3642,7 +3712,7 @@
               <w:lang w:val="bg-BG" w:eastAsia="bg-BG"/>
             </w:rPr>
           </w:pPr>
-          <w:hyperlink w:anchor="_Toc454863336" w:history="1">
+          <w:hyperlink w:anchor="_Toc455005175" w:history="1">
             <w:r>
               <w:rPr>
                 <w:rStyle w:val="a4"/>
@@ -3669,7 +3739,7 @@
                 <w:noProof/>
                 <w:webHidden/>
               </w:rPr>
-              <w:instrText xml:space="preserve"> PAGEREF _Toc454863336 \h </w:instrText>
+              <w:instrText xml:space="preserve"> PAGEREF _Toc455005175 \h </w:instrText>
             </w:r>
             <w:r>
               <w:rPr>
@@ -3689,7 +3759,7 @@
                 <w:noProof/>
                 <w:webHidden/>
               </w:rPr>
-              <w:t>40</w:t>
+              <w:t>41</w:t>
             </w:r>
             <w:r>
               <w:rPr>
@@ -3712,7 +3782,7 @@
               <w:lang w:val="bg-BG" w:eastAsia="bg-BG"/>
             </w:rPr>
           </w:pPr>
-          <w:hyperlink w:anchor="_Toc454863337" w:history="1">
+          <w:hyperlink w:anchor="_Toc455005176" w:history="1">
             <w:r>
               <w:rPr>
                 <w:rStyle w:val="a4"/>
@@ -3739,7 +3809,7 @@
                 <w:noProof/>
                 <w:webHidden/>
               </w:rPr>
-              <w:instrText xml:space="preserve"> PAGEREF _Toc454863337 \h </w:instrText>
+              <w:instrText xml:space="preserve"> PAGEREF _Toc455005176 \h </w:instrText>
             </w:r>
             <w:r>
               <w:rPr>
@@ -3759,7 +3829,7 @@
                 <w:noProof/>
                 <w:webHidden/>
               </w:rPr>
-              <w:t>40</w:t>
+              <w:t>41</w:t>
             </w:r>
             <w:r>
               <w:rPr>
@@ -3782,7 +3852,7 @@
               <w:lang w:val="bg-BG" w:eastAsia="bg-BG"/>
             </w:rPr>
           </w:pPr>
-          <w:hyperlink w:anchor="_Toc454863338" w:history="1">
+          <w:hyperlink w:anchor="_Toc455005177" w:history="1">
             <w:r>
               <w:rPr>
                 <w:rStyle w:val="a4"/>
@@ -3809,7 +3879,7 @@
                 <w:noProof/>
                 <w:webHidden/>
               </w:rPr>
-              <w:instrText xml:space="preserve"> PAGEREF _Toc454863338 \h </w:instrText>
+              <w:instrText xml:space="preserve"> PAGEREF _Toc455005177 \h </w:instrText>
             </w:r>
             <w:r>
               <w:rPr>
@@ -3829,7 +3899,7 @@
                 <w:noProof/>
                 <w:webHidden/>
               </w:rPr>
-              <w:t>41</w:t>
+              <w:t>42</w:t>
             </w:r>
             <w:r>
               <w:rPr>
@@ -3852,7 +3922,7 @@
               <w:lang w:val="bg-BG" w:eastAsia="bg-BG"/>
             </w:rPr>
           </w:pPr>
-          <w:hyperlink w:anchor="_Toc454863339" w:history="1">
+          <w:hyperlink w:anchor="_Toc455005178" w:history="1">
             <w:r>
               <w:rPr>
                 <w:rStyle w:val="a4"/>
@@ -3879,7 +3949,7 @@
                 <w:noProof/>
                 <w:webHidden/>
               </w:rPr>
-              <w:instrText xml:space="preserve"> PAGEREF _Toc454863339 \h </w:instrText>
+              <w:instrText xml:space="preserve"> PAGEREF _Toc455005178 \h </w:instrText>
             </w:r>
             <w:r>
               <w:rPr>
@@ -3899,7 +3969,7 @@
                 <w:noProof/>
                 <w:webHidden/>
               </w:rPr>
-              <w:t>42</w:t>
+              <w:t>43</w:t>
             </w:r>
             <w:r>
               <w:rPr>
@@ -3992,11 +4062,12 @@
       </w:pPr>
     </w:p>
     <w:p/>
+    <w:p/>
     <w:p>
       <w:pPr>
         <w:pStyle w:val="1"/>
       </w:pPr>
-      <w:bookmarkStart w:id="0" w:name="_Toc454863297"/>
+      <w:bookmarkStart w:id="0" w:name="_Toc455005135"/>
       <w:r>
         <w:lastRenderedPageBreak/>
         <w:t>Description of Deliverables:</w:t>
@@ -4007,11 +4078,32 @@
       <w:pPr>
         <w:pStyle w:val="2"/>
       </w:pPr>
-      <w:bookmarkStart w:id="1" w:name="_Toc454863298"/>
-      <w:r>
-        <w:t>Website</w:t>
+      <w:bookmarkStart w:id="1" w:name="_Toc455005136"/>
+      <w:r>
+        <w:t>Main process flow for testing the system:</w:t>
       </w:r>
       <w:bookmarkEnd w:id="1"/>
+    </w:p>
+    <w:p>
+      <w:pPr>
+        <w:pStyle w:val="a3"/>
+        <w:numPr>
+          <w:ilvl w:val="0"/>
+          <w:numId w:val="36"/>
+        </w:numPr>
+      </w:pPr>
+      <w:r>
+        <w:t>You can u</w:t>
+      </w:r>
+      <w:r>
+        <w:t>se one of the following dummy data</w:t>
+      </w:r>
+      <w:r>
+        <w:t xml:space="preserve"> from the Website</w:t>
+      </w:r>
+      <w:r>
+        <w:t>:</w:t>
+      </w:r>
     </w:p>
     <w:tbl>
       <w:tblPr>
@@ -4192,7 +4284,7 @@
                 <w:sz w:val="18"/>
                 <w:szCs w:val="18"/>
               </w:rPr>
-              <w:t>tnmntna</w:t>
+              <w:t>Tnmntna</w:t>
             </w:r>
             <w:proofErr w:type="spellEnd"/>
           </w:p>
@@ -4469,15 +4561,49 @@
         </w:tc>
       </w:tr>
     </w:tbl>
+    <w:p/>
+    <w:p>
+      <w:pPr>
+        <w:ind w:firstLine="708"/>
+      </w:pPr>
+      <w:r>
+        <w:t>2.  First app you must open is Bracelet management app which represents a boot at the entry of the event. At this boot every visitor is going to get an RFID bracelet assigned to his account. The employee can retrieve your account via e-mail or security code (which we have not implemented but we can show the concept). Then he gets an empty RFID and after scanning it, it is automatically assigned to your account. You can find additional information at the Bracelet Management Application part of Description of Deliverables.</w:t>
+      </w:r>
+    </w:p>
+    <w:p>
+      <w:pPr>
+        <w:ind w:firstLine="708"/>
+      </w:pPr>
+      <w:r>
+        <w:t>3. After you have an assigned RFID to your account, you can freely use all of the other apps with that RFID bracelet. You can find extra information about all of them in the Description of Deliverables.</w:t>
+      </w:r>
+    </w:p>
+    <w:p/>
+    <w:p>
+      <w:pPr>
+        <w:pStyle w:val="2"/>
+      </w:pPr>
+    </w:p>
+    <w:p/>
+    <w:p>
+      <w:pPr>
+        <w:pStyle w:val="2"/>
+      </w:pPr>
+      <w:bookmarkStart w:id="2" w:name="_Toc455005137"/>
+      <w:r>
+        <w:t>Website</w:t>
+      </w:r>
+      <w:bookmarkEnd w:id="2"/>
+    </w:p>
     <w:p>
       <w:pPr>
         <w:pStyle w:val="3"/>
       </w:pPr>
-      <w:bookmarkStart w:id="2" w:name="_Toc454863299"/>
+      <w:bookmarkStart w:id="3" w:name="_Toc455005138"/>
       <w:r>
         <w:t>Technologies used</w:t>
       </w:r>
-      <w:bookmarkEnd w:id="2"/>
+      <w:bookmarkEnd w:id="3"/>
     </w:p>
     <w:p>
       <w:r>
@@ -4666,11 +4792,12 @@
       <w:pPr>
         <w:pStyle w:val="3"/>
       </w:pPr>
-      <w:bookmarkStart w:id="3" w:name="_Toc454863300"/>
-      <w:r>
+      <w:bookmarkStart w:id="4" w:name="_Toc455005139"/>
+      <w:r>
+        <w:lastRenderedPageBreak/>
         <w:t>Website file system organization</w:t>
       </w:r>
-      <w:bookmarkEnd w:id="3"/>
+      <w:bookmarkEnd w:id="4"/>
     </w:p>
     <w:p>
       <w:pPr>
@@ -5315,7 +5442,6 @@
         <w:rPr>
           <w:szCs w:val="32"/>
         </w:rPr>
-        <w:lastRenderedPageBreak/>
         <w:t>Each page folder is then separated into subfolders for the page specific media, scripts, PHP code and other data.</w:t>
       </w:r>
     </w:p>
@@ -5583,6 +5709,7 @@
         </w:numPr>
       </w:pPr>
       <w:r>
+        <w:lastRenderedPageBreak/>
         <w:t>CSS – a directory storing the shared styles for every page</w:t>
       </w:r>
       <w:r>
@@ -5757,11 +5884,11 @@
       <w:pPr>
         <w:pStyle w:val="3"/>
       </w:pPr>
-      <w:bookmarkStart w:id="4" w:name="_Toc454863301"/>
+      <w:bookmarkStart w:id="5" w:name="_Toc455005140"/>
       <w:r>
         <w:t>Functionality</w:t>
       </w:r>
-      <w:bookmarkEnd w:id="4"/>
+      <w:bookmarkEnd w:id="5"/>
       <w:r>
         <w:t xml:space="preserve"> </w:t>
       </w:r>
@@ -5876,11 +6003,7 @@
     </w:p>
     <w:p>
       <w:r>
-        <w:t xml:space="preserve">While developing the codes for the website (both JS and PHP) the quality of them and their patterns were changed gradually as more good practice conventions were learned. The PHP code is very far from perfect. It uses pure PHP, and </w:t>
-      </w:r>
-      <w:r>
-        <w:lastRenderedPageBreak/>
-        <w:t>does not implement any frameworks or additional libraries, which makes it a) overly complicated; b) the separation of logic and visualization is not possible using such way. In the AJAX-PHP interaction pattern the server responses are categorized by the unique messages that are echoed from in the PHP code upon the termination of a certain method. However, for all the server and MySQL database interaction the object oriented PDO pattern was used.</w:t>
+        <w:t>While developing the codes for the website (both JS and PHP) the quality of them and their patterns were changed gradually as more good practice conventions were learned. The PHP code is very far from perfect. It uses pure PHP, and does not implement any frameworks or additional libraries, which makes it a) overly complicated; b) the separation of logic and visualization is not possible using such way. In the AJAX-PHP interaction pattern the server responses are categorized by the unique messages that are echoed from in the PHP code upon the termination of a certain method. However, for all the server and MySQL database interaction the object oriented PDO pattern was used.</w:t>
       </w:r>
     </w:p>
     <w:p>
@@ -6212,6 +6335,7 @@
           </w:p>
           <w:p>
             <w:r>
+              <w:lastRenderedPageBreak/>
               <w:t>…</w:t>
             </w:r>
           </w:p>
@@ -6220,6 +6344,7 @@
     </w:tbl>
     <w:p>
       <w:r>
+        <w:lastRenderedPageBreak/>
         <w:t xml:space="preserve">PHP code was used to display the user/condition relevant data on the webpages. It was used to populate the contents of the Personal Page modules, create the forms to reserve activities, show the user reserved activities and so on. Example code provided below: </w:t>
       </w:r>
       <w:r>
@@ -6994,7 +7119,6 @@
     </w:p>
     <w:p>
       <w:r>
-        <w:lastRenderedPageBreak/>
         <w:t xml:space="preserve">As for the JS codes, a lot of JQuery code was written to interact with the DOM. It made it easy to animate the webpages and to work with the ‘static’ and user-input data. E.G: a lot of JQuery code was used in the TENT RESERVATION page. </w:t>
       </w:r>
     </w:p>
@@ -7082,11 +7206,12 @@
       <w:pPr>
         <w:pStyle w:val="3"/>
       </w:pPr>
-      <w:bookmarkStart w:id="5" w:name="_Toc454863302"/>
-      <w:r>
+      <w:bookmarkStart w:id="6" w:name="_Toc455005141"/>
+      <w:r>
+        <w:lastRenderedPageBreak/>
         <w:t>Page description</w:t>
       </w:r>
-      <w:bookmarkEnd w:id="5"/>
+      <w:bookmarkEnd w:id="6"/>
     </w:p>
     <w:p>
       <w:pPr>
@@ -7381,7 +7506,6 @@
         <w:pStyle w:val="4"/>
       </w:pPr>
       <w:r>
-        <w:lastRenderedPageBreak/>
         <w:t xml:space="preserve">Home and Info pages </w:t>
       </w:r>
     </w:p>
@@ -7437,6 +7561,7 @@
           <w:noProof/>
           <w:lang w:val="bg-BG" w:eastAsia="bg-BG"/>
         </w:rPr>
+        <w:lastRenderedPageBreak/>
         <mc:AlternateContent>
           <mc:Choice Requires="wps">
             <w:drawing>
@@ -8191,13 +8316,16 @@
     </w:p>
     <w:p>
       <w:r>
+        <w:t>The buttons for hiding and showing are implemented with jQuery and some easy showing and hiding html elements, manipulating styles and loading content with AJAX. Every button has an attached click event, which executes a corresponding script.</w:t>
+      </w:r>
+    </w:p>
+    <w:p>
+      <w:r>
+        <w:t xml:space="preserve">Every time the user accesses the page, the system executes few PHP scripts. Via these PHP scripts are made queries to the database and the information about the particular user is retrieved. Whenever the user wants to update his balance, </w:t>
+      </w:r>
+      <w:r>
         <w:lastRenderedPageBreak/>
-        <w:t>The buttons for hiding and showing are implemented with jQuery and some easy showing and hiding html elements, manipulating styles and loading content with AJAX. Every button has an attached click event, which executes a corresponding script.</w:t>
-      </w:r>
-    </w:p>
-    <w:p>
-      <w:r>
-        <w:t xml:space="preserve">Every time the user accesses the page, the system executes few PHP scripts. Via these PHP scripts are made queries to the database and the information about the particular user is retrieved. Whenever the user wants to update his balance, he can go to the balance field and fill the desired amount to be added to his account. </w:t>
+        <w:t xml:space="preserve">he can go to the balance field and fill the desired amount to be added to his account. </w:t>
       </w:r>
       <w:r>
         <w:t xml:space="preserve">Considering the PHP scripts they are still not very optimized </w:t>
@@ -8351,7 +8479,7 @@
       <w:pPr>
         <w:pStyle w:val="2"/>
       </w:pPr>
-      <w:bookmarkStart w:id="6" w:name="_Toc454863303"/>
+      <w:bookmarkStart w:id="7" w:name="_Toc455005142"/>
       <w:r>
         <w:rPr>
           <w:rStyle w:val="30"/>
@@ -8425,7 +8553,7 @@
       <w:r>
         <w:t>DATABASE</w:t>
       </w:r>
-      <w:bookmarkEnd w:id="6"/>
+      <w:bookmarkEnd w:id="7"/>
     </w:p>
     <w:p>
       <w:pPr>
@@ -8489,14 +8617,14 @@
       </w:r>
     </w:p>
     <w:p>
-      <w:bookmarkStart w:id="7" w:name="_Toc454863304"/>
+      <w:bookmarkStart w:id="8" w:name="_Toc455005143"/>
       <w:r>
         <w:rPr>
           <w:rStyle w:val="30"/>
         </w:rPr>
         <w:t>Design</w:t>
       </w:r>
-      <w:bookmarkEnd w:id="7"/>
+      <w:bookmarkEnd w:id="8"/>
       <w:r>
         <w:t xml:space="preserve"> </w:t>
       </w:r>
@@ -8529,11 +8657,11 @@
       <w:pPr>
         <w:pStyle w:val="3"/>
       </w:pPr>
-      <w:bookmarkStart w:id="8" w:name="_Toc454863305"/>
+      <w:bookmarkStart w:id="9" w:name="_Toc455005144"/>
       <w:r>
         <w:t>Tables</w:t>
       </w:r>
-      <w:bookmarkEnd w:id="8"/>
+      <w:bookmarkEnd w:id="9"/>
       <w:r>
         <w:t xml:space="preserve"> </w:t>
       </w:r>
@@ -9355,11 +9483,11 @@
       <w:pPr>
         <w:pStyle w:val="3"/>
       </w:pPr>
-      <w:bookmarkStart w:id="9" w:name="_Toc454863306"/>
+      <w:bookmarkStart w:id="10" w:name="_Toc455005145"/>
       <w:r>
         <w:t>Views</w:t>
       </w:r>
-      <w:bookmarkEnd w:id="9"/>
+      <w:bookmarkEnd w:id="10"/>
     </w:p>
     <w:p>
       <w:pPr>
@@ -10343,11 +10471,11 @@
       <w:pPr>
         <w:pStyle w:val="3"/>
       </w:pPr>
-      <w:bookmarkStart w:id="10" w:name="_Toc454863307"/>
+      <w:bookmarkStart w:id="11" w:name="_Toc455005146"/>
       <w:r>
         <w:t>Events</w:t>
       </w:r>
-      <w:bookmarkEnd w:id="10"/>
+      <w:bookmarkEnd w:id="11"/>
       <w:r>
         <w:t xml:space="preserve"> </w:t>
       </w:r>
@@ -10643,11 +10771,11 @@
       <w:pPr>
         <w:pStyle w:val="2"/>
       </w:pPr>
-      <w:bookmarkStart w:id="11" w:name="_Toc454863308"/>
+      <w:bookmarkStart w:id="12" w:name="_Toc455005147"/>
       <w:r>
         <w:t>Applications</w:t>
       </w:r>
-      <w:bookmarkEnd w:id="11"/>
+      <w:bookmarkEnd w:id="12"/>
     </w:p>
     <w:p>
       <w:r>
@@ -10713,11 +10841,11 @@
       <w:pPr>
         <w:pStyle w:val="3"/>
       </w:pPr>
-      <w:bookmarkStart w:id="12" w:name="_Toc454863309"/>
+      <w:bookmarkStart w:id="13" w:name="_Toc455005148"/>
       <w:r>
         <w:t>Bracelet management</w:t>
       </w:r>
-      <w:bookmarkEnd w:id="12"/>
+      <w:bookmarkEnd w:id="13"/>
     </w:p>
     <w:p>
       <w:pPr>
@@ -11309,11 +11437,11 @@
       <w:pPr>
         <w:pStyle w:val="3"/>
       </w:pPr>
-      <w:bookmarkStart w:id="13" w:name="_Toc454863310"/>
+      <w:bookmarkStart w:id="14" w:name="_Toc455005149"/>
       <w:r>
         <w:t>Visitor support</w:t>
       </w:r>
-      <w:bookmarkEnd w:id="13"/>
+      <w:bookmarkEnd w:id="14"/>
     </w:p>
     <w:p>
       <w:pPr>
@@ -13315,7 +13443,7 @@
       <w:pPr>
         <w:pStyle w:val="3"/>
       </w:pPr>
-      <w:bookmarkStart w:id="14" w:name="_Toc454863311"/>
+      <w:bookmarkStart w:id="15" w:name="_Toc455005150"/>
       <w:r>
         <w:t xml:space="preserve">Statistics app </w:t>
       </w:r>
@@ -13339,7 +13467,7 @@
         </w:rPr>
         <w:t>”</w:t>
       </w:r>
-      <w:bookmarkEnd w:id="14"/>
+      <w:bookmarkEnd w:id="15"/>
     </w:p>
     <w:p>
       <w:pPr>
@@ -19492,12 +19620,12 @@
       <w:pPr>
         <w:pStyle w:val="3"/>
       </w:pPr>
-      <w:bookmarkStart w:id="15" w:name="_Toc454863312"/>
+      <w:bookmarkStart w:id="16" w:name="_Toc455005151"/>
       <w:r>
         <w:lastRenderedPageBreak/>
         <w:t>Shopping application</w:t>
       </w:r>
-      <w:bookmarkEnd w:id="15"/>
+      <w:bookmarkEnd w:id="16"/>
       <w:r>
         <w:t xml:space="preserve"> </w:t>
       </w:r>
@@ -20892,11 +21020,11 @@
       <w:pPr>
         <w:pStyle w:val="3"/>
       </w:pPr>
-      <w:bookmarkStart w:id="16" w:name="_Toc454863313"/>
+      <w:bookmarkStart w:id="17" w:name="_Toc455005152"/>
       <w:r>
         <w:t>Camping Entry and Exit</w:t>
       </w:r>
-      <w:bookmarkEnd w:id="16"/>
+      <w:bookmarkEnd w:id="17"/>
       <w:r>
         <w:t xml:space="preserve"> </w:t>
       </w:r>
@@ -21032,11 +21160,11 @@
       <w:pPr>
         <w:pStyle w:val="3"/>
       </w:pPr>
-      <w:bookmarkStart w:id="17" w:name="_Toc454863314"/>
+      <w:bookmarkStart w:id="18" w:name="_Toc455005153"/>
       <w:r>
         <w:t>Event Entry and Exit</w:t>
       </w:r>
-      <w:bookmarkEnd w:id="17"/>
+      <w:bookmarkEnd w:id="18"/>
     </w:p>
     <w:p>
       <w:pPr>
@@ -21114,11 +21242,11 @@
       <w:pPr>
         <w:pStyle w:val="3"/>
       </w:pPr>
-      <w:bookmarkStart w:id="18" w:name="_Toc454863315"/>
+      <w:bookmarkStart w:id="19" w:name="_Toc455005154"/>
       <w:r>
         <w:t>Loaning Item Application</w:t>
       </w:r>
-      <w:bookmarkEnd w:id="18"/>
+      <w:bookmarkEnd w:id="19"/>
     </w:p>
     <w:p>
       <w:pPr>
@@ -27815,12 +27943,12 @@
       <w:pPr>
         <w:pStyle w:val="3"/>
       </w:pPr>
-      <w:bookmarkStart w:id="19" w:name="_Toc454863316"/>
+      <w:bookmarkStart w:id="20" w:name="_Toc455005155"/>
       <w:r>
         <w:lastRenderedPageBreak/>
         <w:t>Activity entrance application</w:t>
       </w:r>
-      <w:bookmarkEnd w:id="19"/>
+      <w:bookmarkEnd w:id="20"/>
     </w:p>
     <w:p>
       <w:r>
@@ -28368,12 +28496,12 @@
       <w:pPr>
         <w:pStyle w:val="3"/>
       </w:pPr>
-      <w:bookmarkStart w:id="20" w:name="_Toc454863317"/>
+      <w:bookmarkStart w:id="21" w:name="_Toc455005156"/>
       <w:r>
         <w:lastRenderedPageBreak/>
         <w:t>Activity exit application</w:t>
       </w:r>
-      <w:bookmarkEnd w:id="20"/>
+      <w:bookmarkEnd w:id="21"/>
     </w:p>
     <w:p>
       <w:r>
@@ -28764,23 +28892,23 @@
       <w:pPr>
         <w:pStyle w:val="1"/>
       </w:pPr>
-      <w:bookmarkStart w:id="21" w:name="_Toc454863318"/>
+      <w:bookmarkStart w:id="22" w:name="_Toc455005157"/>
       <w:r>
         <w:t>Project Plan:</w:t>
       </w:r>
-      <w:bookmarkEnd w:id="21"/>
+      <w:bookmarkEnd w:id="22"/>
     </w:p>
     <w:p>
       <w:pPr>
         <w:pStyle w:val="2"/>
       </w:pPr>
-      <w:bookmarkStart w:id="22" w:name="_Toc448081028"/>
-      <w:bookmarkStart w:id="23" w:name="_Toc454863319"/>
+      <w:bookmarkStart w:id="23" w:name="_Toc448081028"/>
+      <w:bookmarkStart w:id="24" w:name="_Toc455005158"/>
       <w:r>
         <w:t>Overview:</w:t>
       </w:r>
-      <w:bookmarkEnd w:id="22"/>
       <w:bookmarkEnd w:id="23"/>
+      <w:bookmarkEnd w:id="24"/>
       <w:r>
         <w:t xml:space="preserve"> </w:t>
       </w:r>
@@ -28838,14 +28966,14 @@
       <w:pPr>
         <w:pStyle w:val="2"/>
       </w:pPr>
-      <w:bookmarkStart w:id="24" w:name="_Toc448081029"/>
-      <w:bookmarkStart w:id="25" w:name="_Toc454863320"/>
+      <w:bookmarkStart w:id="25" w:name="_Toc448081029"/>
+      <w:bookmarkStart w:id="26" w:name="_Toc455005159"/>
       <w:r>
         <w:lastRenderedPageBreak/>
         <w:t>Formal client:</w:t>
       </w:r>
-      <w:bookmarkEnd w:id="24"/>
       <w:bookmarkEnd w:id="25"/>
+      <w:bookmarkEnd w:id="26"/>
     </w:p>
     <w:p>
       <w:pPr>
@@ -29164,13 +29292,13 @@
       <w:pPr>
         <w:pStyle w:val="2"/>
       </w:pPr>
-      <w:bookmarkStart w:id="26" w:name="_Toc448081030"/>
-      <w:bookmarkStart w:id="27" w:name="_Toc454863321"/>
+      <w:bookmarkStart w:id="27" w:name="_Toc448081030"/>
+      <w:bookmarkStart w:id="28" w:name="_Toc455005160"/>
       <w:r>
         <w:t>Project Team:</w:t>
       </w:r>
-      <w:bookmarkEnd w:id="26"/>
       <w:bookmarkEnd w:id="27"/>
+      <w:bookmarkEnd w:id="28"/>
       <w:r>
         <w:t xml:space="preserve"> </w:t>
       </w:r>
@@ -29732,14 +29860,14 @@
       <w:pPr>
         <w:pStyle w:val="2"/>
       </w:pPr>
-      <w:bookmarkStart w:id="28" w:name="_Toc448081031"/>
-      <w:bookmarkStart w:id="29" w:name="_Toc454863322"/>
+      <w:bookmarkStart w:id="29" w:name="_Toc448081031"/>
+      <w:bookmarkStart w:id="30" w:name="_Toc455005161"/>
       <w:r>
         <w:lastRenderedPageBreak/>
         <w:t>Current situation:</w:t>
       </w:r>
-      <w:bookmarkEnd w:id="28"/>
       <w:bookmarkEnd w:id="29"/>
+      <w:bookmarkEnd w:id="30"/>
       <w:r>
         <w:br/>
       </w:r>
@@ -29960,13 +30088,13 @@
       <w:pPr>
         <w:pStyle w:val="2"/>
       </w:pPr>
-      <w:bookmarkStart w:id="30" w:name="_Toc448081032"/>
-      <w:bookmarkStart w:id="31" w:name="_Toc454863323"/>
+      <w:bookmarkStart w:id="31" w:name="_Toc448081032"/>
+      <w:bookmarkStart w:id="32" w:name="_Toc455005162"/>
       <w:r>
         <w:t>Project justification:</w:t>
       </w:r>
-      <w:bookmarkEnd w:id="30"/>
       <w:bookmarkEnd w:id="31"/>
+      <w:bookmarkEnd w:id="32"/>
       <w:r>
         <w:br/>
       </w:r>
@@ -30029,13 +30157,13 @@
       <w:pPr>
         <w:pStyle w:val="2"/>
       </w:pPr>
-      <w:bookmarkStart w:id="32" w:name="_Toc448081033"/>
-      <w:bookmarkStart w:id="33" w:name="_Toc454863324"/>
+      <w:bookmarkStart w:id="33" w:name="_Toc448081033"/>
+      <w:bookmarkStart w:id="34" w:name="_Toc455005163"/>
       <w:r>
         <w:t>Problem description:</w:t>
       </w:r>
-      <w:bookmarkEnd w:id="32"/>
       <w:bookmarkEnd w:id="33"/>
+      <w:bookmarkEnd w:id="34"/>
       <w:r>
         <w:br/>
       </w:r>
@@ -30357,13 +30485,13 @@
       <w:pPr>
         <w:pStyle w:val="2"/>
       </w:pPr>
-      <w:bookmarkStart w:id="34" w:name="_Toc448081034"/>
-      <w:bookmarkStart w:id="35" w:name="_Toc454863325"/>
+      <w:bookmarkStart w:id="35" w:name="_Toc448081034"/>
+      <w:bookmarkStart w:id="36" w:name="_Toc455005164"/>
       <w:r>
         <w:t>Project goal:</w:t>
       </w:r>
-      <w:bookmarkEnd w:id="34"/>
       <w:bookmarkEnd w:id="35"/>
+      <w:bookmarkEnd w:id="36"/>
       <w:r>
         <w:t xml:space="preserve"> </w:t>
       </w:r>
@@ -30526,13 +30654,13 @@
       <w:pPr>
         <w:pStyle w:val="2"/>
       </w:pPr>
-      <w:bookmarkStart w:id="36" w:name="_Toc448081035"/>
-      <w:bookmarkStart w:id="37" w:name="_Toc454863326"/>
+      <w:bookmarkStart w:id="37" w:name="_Toc448081035"/>
+      <w:bookmarkStart w:id="38" w:name="_Toc455005165"/>
       <w:r>
         <w:t>Deliverables and non-deliverables:</w:t>
       </w:r>
-      <w:bookmarkEnd w:id="36"/>
       <w:bookmarkEnd w:id="37"/>
+      <w:bookmarkEnd w:id="38"/>
       <w:r>
         <w:br/>
       </w:r>
@@ -30585,13 +30713,13 @@
       <w:pPr>
         <w:pStyle w:val="3"/>
       </w:pPr>
-      <w:bookmarkStart w:id="38" w:name="_Toc448081036"/>
-      <w:bookmarkStart w:id="39" w:name="_Toc454863327"/>
+      <w:bookmarkStart w:id="39" w:name="_Toc448081036"/>
+      <w:bookmarkStart w:id="40" w:name="_Toc455005166"/>
       <w:r>
         <w:t>Deliverables:</w:t>
       </w:r>
-      <w:bookmarkEnd w:id="38"/>
       <w:bookmarkEnd w:id="39"/>
+      <w:bookmarkEnd w:id="40"/>
       <w:r>
         <w:br/>
       </w:r>
@@ -30967,13 +31095,13 @@
       <w:pPr>
         <w:pStyle w:val="3"/>
       </w:pPr>
-      <w:bookmarkStart w:id="40" w:name="_Toc448081037"/>
-      <w:bookmarkStart w:id="41" w:name="_Toc454863328"/>
+      <w:bookmarkStart w:id="41" w:name="_Toc448081037"/>
+      <w:bookmarkStart w:id="42" w:name="_Toc455005167"/>
       <w:r>
         <w:t>Non-Deliverables:</w:t>
       </w:r>
-      <w:bookmarkEnd w:id="40"/>
       <w:bookmarkEnd w:id="41"/>
+      <w:bookmarkEnd w:id="42"/>
     </w:p>
     <w:p>
       <w:pPr>
@@ -31216,13 +31344,13 @@
       <w:pPr>
         <w:pStyle w:val="2"/>
       </w:pPr>
-      <w:bookmarkStart w:id="42" w:name="_Toc448081038"/>
-      <w:bookmarkStart w:id="43" w:name="_Toc454863329"/>
+      <w:bookmarkStart w:id="43" w:name="_Toc448081038"/>
+      <w:bookmarkStart w:id="44" w:name="_Toc455005168"/>
       <w:r>
         <w:t>Constraints:</w:t>
       </w:r>
-      <w:bookmarkEnd w:id="42"/>
       <w:bookmarkEnd w:id="43"/>
+      <w:bookmarkEnd w:id="44"/>
       <w:r>
         <w:t xml:space="preserve"> </w:t>
       </w:r>
@@ -31567,13 +31695,13 @@
       <w:pPr>
         <w:pStyle w:val="2"/>
       </w:pPr>
-      <w:bookmarkStart w:id="44" w:name="_Toc448081039"/>
-      <w:bookmarkStart w:id="45" w:name="_Toc454863330"/>
+      <w:bookmarkStart w:id="45" w:name="_Toc448081039"/>
+      <w:bookmarkStart w:id="46" w:name="_Toc455005169"/>
       <w:r>
         <w:t>Risks:</w:t>
       </w:r>
-      <w:bookmarkEnd w:id="44"/>
       <w:bookmarkEnd w:id="45"/>
+      <w:bookmarkEnd w:id="46"/>
       <w:r>
         <w:t xml:space="preserve"> </w:t>
       </w:r>
@@ -32110,14 +32238,14 @@
       <w:pPr>
         <w:pStyle w:val="2"/>
       </w:pPr>
-      <w:bookmarkStart w:id="46" w:name="_Toc448081040"/>
-      <w:bookmarkStart w:id="47" w:name="_Toc454863331"/>
+      <w:bookmarkStart w:id="47" w:name="_Toc448081040"/>
+      <w:bookmarkStart w:id="48" w:name="_Toc455005170"/>
       <w:r>
         <w:lastRenderedPageBreak/>
         <w:t>Project phasing:</w:t>
       </w:r>
-      <w:bookmarkEnd w:id="46"/>
       <w:bookmarkEnd w:id="47"/>
+      <w:bookmarkEnd w:id="48"/>
     </w:p>
     <w:p>
       <w:pPr>
@@ -32374,13 +32502,13 @@
       <w:pPr>
         <w:pStyle w:val="2"/>
       </w:pPr>
-      <w:bookmarkStart w:id="48" w:name="_Toc448081041"/>
-      <w:bookmarkStart w:id="49" w:name="_Toc454863332"/>
+      <w:bookmarkStart w:id="49" w:name="_Toc448081041"/>
+      <w:bookmarkStart w:id="50" w:name="_Toc455005171"/>
       <w:r>
         <w:t>Phase 1:</w:t>
       </w:r>
-      <w:bookmarkEnd w:id="48"/>
       <w:bookmarkEnd w:id="49"/>
+      <w:bookmarkEnd w:id="50"/>
       <w:r>
         <w:t xml:space="preserve"> </w:t>
       </w:r>
@@ -33672,13 +33800,13 @@
       <w:pPr>
         <w:pStyle w:val="2"/>
       </w:pPr>
-      <w:bookmarkStart w:id="50" w:name="_Toc448081042"/>
-      <w:bookmarkStart w:id="51" w:name="_Toc454863333"/>
+      <w:bookmarkStart w:id="51" w:name="_Toc448081042"/>
+      <w:bookmarkStart w:id="52" w:name="_Toc455005172"/>
       <w:r>
         <w:t>Phase 2:</w:t>
       </w:r>
-      <w:bookmarkEnd w:id="50"/>
       <w:bookmarkEnd w:id="51"/>
+      <w:bookmarkEnd w:id="52"/>
       <w:r>
         <w:t xml:space="preserve"> </w:t>
       </w:r>
@@ -35033,7 +35161,7 @@
       <w:pPr>
         <w:pStyle w:val="1"/>
       </w:pPr>
-      <w:bookmarkStart w:id="52" w:name="_Toc454863334"/>
+      <w:bookmarkStart w:id="53" w:name="_Toc455005173"/>
       <w:r>
         <w:t>Work Division</w:t>
       </w:r>
@@ -35043,7 +35171,7 @@
       <w:r>
         <w:t>:</w:t>
       </w:r>
-      <w:bookmarkEnd w:id="52"/>
+      <w:bookmarkEnd w:id="53"/>
     </w:p>
     <w:p>
       <w:r>
@@ -41143,29 +41271,1027 @@
         </w:tc>
       </w:tr>
     </w:tbl>
-    <w:p>
-      <w:bookmarkStart w:id="53" w:name="_GoBack"/>
-      <w:bookmarkEnd w:id="53"/>
-    </w:p>
+    <w:p/>
     <w:p>
       <w:pPr>
         <w:pStyle w:val="1"/>
       </w:pPr>
-      <w:bookmarkStart w:id="54" w:name="_Toc454863335"/>
+      <w:r>
+        <w:t>Development Process Review:</w:t>
+      </w:r>
+    </w:p>
+    <w:p>
+      <w:pPr>
+        <w:pStyle w:val="2"/>
+      </w:pPr>
+      <w:r>
+        <w:t>Decisions</w:t>
+      </w:r>
+      <w:r>
+        <w:t>:</w:t>
+      </w:r>
+    </w:p>
+    <w:p>
+      <w:pPr>
+        <w:rPr>
+          <w:rFonts w:cs="Arial"/>
+        </w:rPr>
+      </w:pPr>
+      <w:r>
+        <w:rPr>
+          <w:rFonts w:cs="Arial"/>
+        </w:rPr>
+        <w:t>Below are listed the arguments for the solutions we chose to use for our project.</w:t>
+      </w:r>
+    </w:p>
+    <w:p>
+      <w:pPr>
+        <w:pStyle w:val="a3"/>
+        <w:numPr>
+          <w:ilvl w:val="0"/>
+          <w:numId w:val="38"/>
+        </w:numPr>
+        <w:rPr>
+          <w:rFonts w:cs="Arial"/>
+        </w:rPr>
+      </w:pPr>
+      <w:r>
+        <w:rPr>
+          <w:rFonts w:cs="Arial"/>
+        </w:rPr>
+        <w:t xml:space="preserve">Ticketing method: </w:t>
+      </w:r>
+      <w:r>
+        <w:rPr>
+          <w:rFonts w:cs="Arial"/>
+        </w:rPr>
+        <w:br/>
+      </w:r>
+      <w:r>
+        <w:rPr>
+          <w:rFonts w:cs="Arial"/>
+        </w:rPr>
+        <w:br/>
+      </w:r>
+      <w:r>
+        <w:rPr>
+          <w:rFonts w:cs="Arial"/>
+        </w:rPr>
+        <w:tab/>
+        <w:t>We had to decide what kind of authentication method to use when one of our clients is entering the event. Thus, we considered two options - barcodes and RFID chips. We chose RFID chips because:</w:t>
+      </w:r>
+    </w:p>
+    <w:p>
+      <w:pPr>
+        <w:pStyle w:val="a3"/>
+        <w:rPr>
+          <w:rFonts w:cs="Arial"/>
+        </w:rPr>
+      </w:pPr>
+    </w:p>
+    <w:p>
+      <w:pPr>
+        <w:pStyle w:val="a3"/>
+        <w:numPr>
+          <w:ilvl w:val="0"/>
+          <w:numId w:val="41"/>
+        </w:numPr>
+        <w:rPr>
+          <w:rFonts w:cs="Arial"/>
+        </w:rPr>
+      </w:pPr>
+      <w:r>
+        <w:rPr>
+          <w:rFonts w:cs="Arial"/>
+        </w:rPr>
+        <w:t>More secure</w:t>
+      </w:r>
+    </w:p>
+    <w:p>
+      <w:pPr>
+        <w:pStyle w:val="a3"/>
+        <w:numPr>
+          <w:ilvl w:val="0"/>
+          <w:numId w:val="41"/>
+        </w:numPr>
+        <w:rPr>
+          <w:rFonts w:cs="Arial"/>
+        </w:rPr>
+      </w:pPr>
+      <w:r>
+        <w:rPr>
+          <w:rFonts w:cs="Arial"/>
+        </w:rPr>
+        <w:t>Has big read range</w:t>
+      </w:r>
+    </w:p>
+    <w:p>
+      <w:pPr>
+        <w:pStyle w:val="a3"/>
+        <w:numPr>
+          <w:ilvl w:val="0"/>
+          <w:numId w:val="41"/>
+        </w:numPr>
+        <w:rPr>
+          <w:rFonts w:cs="Arial"/>
+        </w:rPr>
+      </w:pPr>
+      <w:r>
+        <w:rPr>
+          <w:rFonts w:cs="Arial"/>
+        </w:rPr>
+        <w:t>Easier to manage</w:t>
+      </w:r>
+    </w:p>
+    <w:p>
+      <w:pPr>
+        <w:pStyle w:val="a3"/>
+        <w:rPr>
+          <w:rFonts w:cs="Arial"/>
+        </w:rPr>
+      </w:pPr>
+    </w:p>
+    <w:p>
+      <w:pPr>
+        <w:pStyle w:val="a3"/>
+        <w:numPr>
+          <w:ilvl w:val="0"/>
+          <w:numId w:val="38"/>
+        </w:numPr>
+        <w:rPr>
+          <w:rFonts w:cs="Arial"/>
+        </w:rPr>
+      </w:pPr>
+      <w:r>
+        <w:rPr>
+          <w:rFonts w:cs="Arial"/>
+        </w:rPr>
+        <w:t>Technologies</w:t>
+      </w:r>
+      <w:r>
+        <w:rPr>
+          <w:rFonts w:cs="Arial"/>
+        </w:rPr>
+        <w:br/>
+      </w:r>
+    </w:p>
+    <w:p>
+      <w:pPr>
+        <w:pStyle w:val="a3"/>
+        <w:rPr>
+          <w:rFonts w:cs="Arial"/>
+        </w:rPr>
+      </w:pPr>
+      <w:r>
+        <w:rPr>
+          <w:rFonts w:cs="Arial"/>
+        </w:rPr>
+        <w:tab/>
+        <w:t xml:space="preserve">When we were deciding what technologies and programing languages to use. We concluded that we have to use something very accessible and popular with many available resources because our company is not very experienced in the sphere. So we chose: </w:t>
+      </w:r>
+    </w:p>
+    <w:p>
+      <w:pPr>
+        <w:pStyle w:val="a3"/>
+        <w:numPr>
+          <w:ilvl w:val="0"/>
+          <w:numId w:val="39"/>
+        </w:numPr>
+        <w:rPr>
+          <w:rFonts w:cs="Arial"/>
+        </w:rPr>
+      </w:pPr>
+      <w:r>
+        <w:rPr>
+          <w:rFonts w:cs="Arial"/>
+        </w:rPr>
+        <w:t>PHP for the back-end of the website</w:t>
+      </w:r>
+    </w:p>
+    <w:p>
+      <w:pPr>
+        <w:pStyle w:val="a3"/>
+        <w:numPr>
+          <w:ilvl w:val="0"/>
+          <w:numId w:val="39"/>
+        </w:numPr>
+        <w:rPr>
+          <w:rFonts w:cs="Arial"/>
+        </w:rPr>
+      </w:pPr>
+      <w:r>
+        <w:rPr>
+          <w:rFonts w:cs="Arial"/>
+        </w:rPr>
+        <w:t>MySQL for the database</w:t>
+      </w:r>
+    </w:p>
+    <w:p>
+      <w:pPr>
+        <w:pStyle w:val="a3"/>
+        <w:numPr>
+          <w:ilvl w:val="0"/>
+          <w:numId w:val="39"/>
+        </w:numPr>
+        <w:rPr>
+          <w:rFonts w:cs="Arial"/>
+        </w:rPr>
+      </w:pPr>
+      <w:r>
+        <w:rPr>
+          <w:rFonts w:cs="Arial"/>
+        </w:rPr>
+        <w:t>CSS and JavaScript for the front-end</w:t>
+      </w:r>
+    </w:p>
+    <w:p>
+      <w:pPr>
+        <w:pStyle w:val="a3"/>
+        <w:numPr>
+          <w:ilvl w:val="0"/>
+          <w:numId w:val="39"/>
+        </w:numPr>
+        <w:rPr>
+          <w:rFonts w:cs="Arial"/>
+        </w:rPr>
+      </w:pPr>
+      <w:r>
+        <w:rPr>
+          <w:rFonts w:cs="Arial"/>
+        </w:rPr>
+        <w:t>C# and Windows Forms for the applications</w:t>
+      </w:r>
+      <w:r>
+        <w:rPr>
+          <w:rFonts w:cs="Arial"/>
+        </w:rPr>
+        <w:br/>
+      </w:r>
+    </w:p>
+    <w:p>
+      <w:pPr>
+        <w:pStyle w:val="a3"/>
+        <w:numPr>
+          <w:ilvl w:val="0"/>
+          <w:numId w:val="38"/>
+        </w:numPr>
+        <w:rPr>
+          <w:rFonts w:cs="Arial"/>
+        </w:rPr>
+      </w:pPr>
+      <w:r>
+        <w:rPr>
+          <w:rFonts w:cs="Arial"/>
+        </w:rPr>
+        <w:t>Database design:</w:t>
+      </w:r>
+      <w:r>
+        <w:rPr>
+          <w:rFonts w:cs="Arial"/>
+        </w:rPr>
+        <w:br/>
+      </w:r>
+      <w:r>
+        <w:rPr>
+          <w:rFonts w:cs="Arial"/>
+        </w:rPr>
+        <w:br/>
+      </w:r>
+      <w:r>
+        <w:rPr>
+          <w:rFonts w:cs="Arial"/>
+        </w:rPr>
+        <w:tab/>
+        <w:t>We chose this database design because we wanted to keep everything as simple as possible and therefor have the possibility to make fast and simple queries.</w:t>
+      </w:r>
+    </w:p>
+    <w:p>
+      <w:pPr>
+        <w:pStyle w:val="a3"/>
+        <w:rPr>
+          <w:rFonts w:cs="Arial"/>
+        </w:rPr>
+      </w:pPr>
+    </w:p>
+    <w:p>
+      <w:pPr>
+        <w:pStyle w:val="a3"/>
+        <w:numPr>
+          <w:ilvl w:val="0"/>
+          <w:numId w:val="38"/>
+        </w:numPr>
+        <w:rPr>
+          <w:rFonts w:cs="Arial"/>
+        </w:rPr>
+      </w:pPr>
+      <w:r>
+        <w:rPr>
+          <w:rFonts w:cs="Arial"/>
+        </w:rPr>
+        <w:t>Website and Applications design:</w:t>
+      </w:r>
+    </w:p>
+    <w:p>
+      <w:pPr>
+        <w:pStyle w:val="a3"/>
+        <w:rPr>
+          <w:rFonts w:cs="Arial"/>
+        </w:rPr>
+      </w:pPr>
+    </w:p>
+    <w:p>
+      <w:pPr>
+        <w:pStyle w:val="a3"/>
+        <w:rPr>
+          <w:rFonts w:cs="Arial"/>
+        </w:rPr>
+      </w:pPr>
+      <w:r>
+        <w:rPr>
+          <w:rFonts w:cs="Arial"/>
+        </w:rPr>
+        <w:tab/>
+        <w:t>The design of the website and the applications has to be highly user-friendly, accessible, and intuitive so that visitors with any level of experience and computer skills could easily operate them.</w:t>
+      </w:r>
+    </w:p>
+    <w:p>
+      <w:pPr>
+        <w:pStyle w:val="a3"/>
+        <w:rPr>
+          <w:rFonts w:cs="Arial"/>
+        </w:rPr>
+      </w:pPr>
+    </w:p>
+    <w:p>
+      <w:pPr>
+        <w:pStyle w:val="a3"/>
+        <w:numPr>
+          <w:ilvl w:val="0"/>
+          <w:numId w:val="38"/>
+        </w:numPr>
+        <w:rPr>
+          <w:rFonts w:cs="Arial"/>
+        </w:rPr>
+      </w:pPr>
+      <w:r>
+        <w:rPr>
+          <w:rFonts w:cs="Arial"/>
+        </w:rPr>
+        <w:t>Website functionality</w:t>
+      </w:r>
+      <w:r>
+        <w:rPr>
+          <w:rFonts w:cs="Arial"/>
+        </w:rPr>
+        <w:br/>
+      </w:r>
+      <w:r>
+        <w:rPr>
+          <w:rFonts w:cs="Arial"/>
+        </w:rPr>
+        <w:br/>
+      </w:r>
+      <w:r>
+        <w:rPr>
+          <w:rFonts w:cs="Arial"/>
+        </w:rPr>
+        <w:tab/>
+        <w:t>The festival website does not only serve as a purely informative portal, but rather as a system for the visitors to gain access to the festival, manage their details, see current status and utilize the provided facilities with ease.</w:t>
+      </w:r>
+    </w:p>
+    <w:p>
+      <w:pPr>
+        <w:pStyle w:val="a3"/>
+        <w:rPr>
+          <w:rFonts w:cs="Arial"/>
+        </w:rPr>
+      </w:pPr>
+    </w:p>
+    <w:p>
+      <w:pPr>
+        <w:pStyle w:val="a3"/>
+        <w:numPr>
+          <w:ilvl w:val="0"/>
+          <w:numId w:val="38"/>
+        </w:numPr>
+        <w:rPr>
+          <w:rFonts w:cs="Arial"/>
+        </w:rPr>
+      </w:pPr>
+      <w:r>
+        <w:rPr>
+          <w:rFonts w:cs="Arial"/>
+        </w:rPr>
+        <w:t>Authorization process:</w:t>
+      </w:r>
+    </w:p>
+    <w:p>
+      <w:pPr>
+        <w:pStyle w:val="a3"/>
+        <w:rPr>
+          <w:rFonts w:cs="Arial"/>
+        </w:rPr>
+      </w:pPr>
+      <w:r>
+        <w:rPr>
+          <w:rFonts w:cs="Arial"/>
+        </w:rPr>
+        <w:tab/>
+      </w:r>
+      <w:r>
+        <w:rPr>
+          <w:rFonts w:cs="Arial"/>
+        </w:rPr>
+        <w:br/>
+      </w:r>
+      <w:r>
+        <w:rPr>
+          <w:rFonts w:cs="Arial"/>
+        </w:rPr>
+        <w:tab/>
+        <w:t xml:space="preserve">In the beginning we considered two options of how the visitors may obtain the purchased RFID bracelets. </w:t>
+      </w:r>
+    </w:p>
+    <w:p>
+      <w:pPr>
+        <w:pStyle w:val="a3"/>
+        <w:ind w:left="1440"/>
+        <w:rPr>
+          <w:rFonts w:cs="Arial"/>
+        </w:rPr>
+      </w:pPr>
+    </w:p>
+    <w:p>
+      <w:pPr>
+        <w:pStyle w:val="a3"/>
+        <w:numPr>
+          <w:ilvl w:val="0"/>
+          <w:numId w:val="40"/>
+        </w:numPr>
+        <w:rPr>
+          <w:rFonts w:cs="Arial"/>
+        </w:rPr>
+      </w:pPr>
+      <w:r>
+        <w:rPr>
+          <w:rFonts w:cs="Arial"/>
+        </w:rPr>
+        <w:t xml:space="preserve">Every RFID chip will be assigned to the client at the spot, this give us bigger control and increases the security level </w:t>
+      </w:r>
+    </w:p>
+    <w:p>
+      <w:pPr>
+        <w:pStyle w:val="a3"/>
+        <w:numPr>
+          <w:ilvl w:val="0"/>
+          <w:numId w:val="40"/>
+        </w:numPr>
+        <w:rPr>
+          <w:rFonts w:cs="Arial"/>
+        </w:rPr>
+      </w:pPr>
+      <w:r>
+        <w:rPr>
+          <w:rFonts w:cs="Arial"/>
+        </w:rPr>
+        <w:t>Assign it and send it to the client by mail for an extra price, so he will not need to wait at the entrance queue. This way we will generate more profit from the attendees who will to pay more for better comfort.</w:t>
+      </w:r>
+    </w:p>
+    <w:p>
+      <w:pPr>
+        <w:pStyle w:val="a3"/>
+        <w:ind w:left="1440"/>
+        <w:rPr>
+          <w:rFonts w:cs="Arial"/>
+        </w:rPr>
+      </w:pPr>
+    </w:p>
+    <w:p>
+      <w:pPr>
+        <w:pStyle w:val="a3"/>
+        <w:ind w:left="1440"/>
+        <w:rPr>
+          <w:rFonts w:cs="Arial"/>
+        </w:rPr>
+      </w:pPr>
+      <w:r>
+        <w:rPr>
+          <w:rFonts w:cs="Arial"/>
+        </w:rPr>
+        <w:t>As a final decision, we chose RFIDs to be assigned only on the spot. The option with sending the RFID bracelets via mail we didn’t implement but we are keeping it as an option for further development.</w:t>
+      </w:r>
+    </w:p>
+    <w:p>
+      <w:pPr>
+        <w:pStyle w:val="a3"/>
+        <w:rPr>
+          <w:rFonts w:cs="Arial"/>
+        </w:rPr>
+      </w:pPr>
+    </w:p>
+    <w:p>
+      <w:pPr>
+        <w:pStyle w:val="a3"/>
+        <w:numPr>
+          <w:ilvl w:val="0"/>
+          <w:numId w:val="38"/>
+        </w:numPr>
+        <w:rPr>
+          <w:rFonts w:cs="Arial"/>
+        </w:rPr>
+      </w:pPr>
+      <w:r>
+        <w:rPr>
+          <w:rFonts w:cs="Arial"/>
+        </w:rPr>
+        <w:t>Reserved places:</w:t>
+      </w:r>
+    </w:p>
+    <w:p>
+      <w:pPr>
+        <w:pStyle w:val="a3"/>
+        <w:rPr>
+          <w:rFonts w:cs="Arial"/>
+        </w:rPr>
+      </w:pPr>
+    </w:p>
+    <w:p>
+      <w:pPr>
+        <w:pStyle w:val="a3"/>
+        <w:rPr>
+          <w:rFonts w:cs="Arial"/>
+        </w:rPr>
+      </w:pPr>
+      <w:r>
+        <w:rPr>
+          <w:rFonts w:cs="Arial"/>
+        </w:rPr>
+        <w:tab/>
+        <w:t>Concerning the seats for the activities and workshops that will take place during the event, we decided that only ½ of total number of places are going to be available for reservation. Thus, it will be possible for visitors to ensure that they will have a place at a certain activity. In case the visitors, who claimed a place, are late for more than 15 minutes after the start of the activity, the reserved seats will be made available for other visitors.</w:t>
+      </w:r>
+    </w:p>
+    <w:p>
+      <w:pPr>
+        <w:pStyle w:val="a3"/>
+        <w:rPr>
+          <w:rFonts w:cs="Arial"/>
+        </w:rPr>
+      </w:pPr>
+    </w:p>
+    <w:p>
+      <w:pPr>
+        <w:pStyle w:val="a3"/>
+        <w:numPr>
+          <w:ilvl w:val="0"/>
+          <w:numId w:val="38"/>
+        </w:numPr>
+        <w:rPr>
+          <w:rFonts w:cs="Arial"/>
+        </w:rPr>
+      </w:pPr>
+      <w:r>
+        <w:rPr>
+          <w:rFonts w:cs="Arial"/>
+        </w:rPr>
+        <w:t>Shop:</w:t>
+      </w:r>
+      <w:r>
+        <w:rPr>
+          <w:rFonts w:cs="Arial"/>
+        </w:rPr>
+        <w:br/>
+      </w:r>
+      <w:r>
+        <w:rPr>
+          <w:rFonts w:cs="Arial"/>
+        </w:rPr>
+        <w:br/>
+      </w:r>
+      <w:r>
+        <w:rPr>
+          <w:rFonts w:cs="Arial"/>
+        </w:rPr>
+        <w:tab/>
+        <w:t>During the event visitors are able to buy different food products and beverages at the shops located on the festival grounds. When a certain client goes to the shop he/she initializes his purchase by scanning his/her chipped bracelet first.</w:t>
+      </w:r>
+    </w:p>
+    <w:p>
+      <w:pPr>
+        <w:pStyle w:val="a3"/>
+        <w:rPr>
+          <w:rFonts w:cs="Arial"/>
+        </w:rPr>
+      </w:pPr>
+    </w:p>
+    <w:p>
+      <w:pPr>
+        <w:pStyle w:val="a3"/>
+        <w:numPr>
+          <w:ilvl w:val="0"/>
+          <w:numId w:val="38"/>
+        </w:numPr>
+        <w:rPr>
+          <w:rFonts w:cs="Arial"/>
+        </w:rPr>
+      </w:pPr>
+      <w:r>
+        <w:rPr>
+          <w:rFonts w:cs="Arial"/>
+        </w:rPr>
+        <w:t>Loaning Items:</w:t>
+      </w:r>
+      <w:r>
+        <w:rPr>
+          <w:rFonts w:cs="Arial"/>
+        </w:rPr>
+        <w:br/>
+      </w:r>
+      <w:r>
+        <w:rPr>
+          <w:rFonts w:cs="Arial"/>
+        </w:rPr>
+        <w:br/>
+      </w:r>
+      <w:r>
+        <w:rPr>
+          <w:rFonts w:cs="Arial"/>
+        </w:rPr>
+        <w:tab/>
+        <w:t>During the festival visitors are able to loan certain items for a limited period. This is possible in the special booths equipped with the RFID reader.</w:t>
+      </w:r>
+      <w:r>
+        <w:rPr>
+          <w:rFonts w:cs="Arial"/>
+        </w:rPr>
+        <w:br/>
+      </w:r>
+    </w:p>
+    <w:p>
+      <w:pPr>
+        <w:pStyle w:val="a3"/>
+        <w:numPr>
+          <w:ilvl w:val="0"/>
+          <w:numId w:val="38"/>
+        </w:numPr>
+        <w:rPr>
+          <w:rFonts w:cs="Arial"/>
+        </w:rPr>
+      </w:pPr>
+      <w:r>
+        <w:rPr>
+          <w:rFonts w:cs="Arial"/>
+        </w:rPr>
+        <w:t>Not returning item on time</w:t>
+      </w:r>
+      <w:r>
+        <w:rPr>
+          <w:rFonts w:cs="Arial"/>
+        </w:rPr>
+        <w:br/>
+      </w:r>
+    </w:p>
+    <w:p>
+      <w:pPr>
+        <w:pStyle w:val="a3"/>
+        <w:rPr>
+          <w:rFonts w:cs="Arial"/>
+        </w:rPr>
+      </w:pPr>
+      <w:r>
+        <w:rPr>
+          <w:rFonts w:cs="Arial"/>
+        </w:rPr>
+        <w:tab/>
+        <w:t>For the clients who do not return their borrowed items on time, a fine will be set. If they are not able to pay the fine, they will face a penalty.</w:t>
+      </w:r>
+    </w:p>
+    <w:p>
+      <w:pPr>
+        <w:pStyle w:val="a3"/>
+        <w:rPr>
+          <w:rFonts w:cs="Arial"/>
+        </w:rPr>
+      </w:pPr>
+    </w:p>
+    <w:p>
+      <w:pPr>
+        <w:pStyle w:val="a3"/>
+        <w:rPr>
+          <w:rFonts w:cs="Arial"/>
+        </w:rPr>
+      </w:pPr>
+    </w:p>
+    <w:p>
+      <w:pPr>
+        <w:pStyle w:val="a3"/>
+        <w:numPr>
+          <w:ilvl w:val="0"/>
+          <w:numId w:val="38"/>
+        </w:numPr>
+        <w:rPr>
+          <w:rFonts w:cs="Arial"/>
+        </w:rPr>
+      </w:pPr>
+      <w:r>
+        <w:rPr>
+          <w:rFonts w:cs="Arial"/>
+        </w:rPr>
+        <w:t>Lost bracelet</w:t>
+      </w:r>
+      <w:r>
+        <w:rPr>
+          <w:rFonts w:cs="Arial"/>
+        </w:rPr>
+        <w:br/>
+      </w:r>
+      <w:r>
+        <w:rPr>
+          <w:rFonts w:cs="Arial"/>
+        </w:rPr>
+        <w:br/>
+      </w:r>
+      <w:r>
+        <w:rPr>
+          <w:rFonts w:cs="Arial"/>
+        </w:rPr>
+        <w:tab/>
+        <w:t xml:space="preserve">In case a client loses or detects a defect in his bracelet, he/she can go to the special RFID-support tent, where a previous client’s bracelet will be deactivated and a new bracelet is to be issued. </w:t>
+      </w:r>
+    </w:p>
+    <w:p>
+      <w:pPr>
+        <w:pStyle w:val="a3"/>
+        <w:rPr>
+          <w:rFonts w:cs="Arial"/>
+        </w:rPr>
+      </w:pPr>
+    </w:p>
+    <w:p>
+      <w:pPr>
+        <w:pStyle w:val="a3"/>
+        <w:numPr>
+          <w:ilvl w:val="0"/>
+          <w:numId w:val="38"/>
+        </w:numPr>
+        <w:rPr>
+          <w:rFonts w:cs="Arial"/>
+        </w:rPr>
+      </w:pPr>
+      <w:r>
+        <w:rPr>
+          <w:rFonts w:cs="Arial"/>
+        </w:rPr>
+        <w:t>Camping</w:t>
+      </w:r>
+      <w:r>
+        <w:rPr>
+          <w:rFonts w:cs="Arial"/>
+        </w:rPr>
+        <w:br/>
+      </w:r>
+      <w:r>
+        <w:rPr>
+          <w:rFonts w:cs="Arial"/>
+        </w:rPr>
+        <w:br/>
+      </w:r>
+      <w:r>
+        <w:rPr>
+          <w:rFonts w:cs="Arial"/>
+        </w:rPr>
+        <w:tab/>
+        <w:t xml:space="preserve">As for the camping reservation, we decided that one person is able to reserve for a group of many </w:t>
+      </w:r>
+      <w:r>
+        <w:rPr>
+          <w:rFonts w:cs="Arial"/>
+        </w:rPr>
+        <w:lastRenderedPageBreak/>
+        <w:t>people only by giving people’s information and emails on the web site. Once done, every group member has to confirm the reservation.</w:t>
+      </w:r>
+    </w:p>
+    <w:p>
+      <w:pPr>
+        <w:pStyle w:val="a3"/>
+        <w:rPr>
+          <w:rFonts w:cs="Arial"/>
+        </w:rPr>
+      </w:pPr>
+    </w:p>
+    <w:p>
+      <w:pPr>
+        <w:pStyle w:val="a3"/>
+        <w:numPr>
+          <w:ilvl w:val="0"/>
+          <w:numId w:val="38"/>
+        </w:numPr>
+        <w:rPr>
+          <w:rFonts w:cs="Arial"/>
+        </w:rPr>
+      </w:pPr>
+      <w:r>
+        <w:rPr>
+          <w:rFonts w:cs="Arial"/>
+        </w:rPr>
+        <w:t>Not following the rules</w:t>
+      </w:r>
+      <w:r>
+        <w:rPr>
+          <w:rFonts w:cs="Arial"/>
+        </w:rPr>
+        <w:br/>
+      </w:r>
+      <w:r>
+        <w:rPr>
+          <w:rFonts w:cs="Arial"/>
+        </w:rPr>
+        <w:br/>
+      </w:r>
+      <w:r>
+        <w:rPr>
+          <w:rFonts w:cs="Arial"/>
+        </w:rPr>
+        <w:tab/>
+        <w:t>People who do not follow the rules are going to be kicked out from the event and put in a blacklist</w:t>
+      </w:r>
+    </w:p>
+    <w:p>
+      <w:pPr>
+        <w:pStyle w:val="a3"/>
+        <w:rPr>
+          <w:rFonts w:cs="Arial"/>
+        </w:rPr>
+      </w:pPr>
+    </w:p>
+    <w:p>
+      <w:pPr>
+        <w:pStyle w:val="a3"/>
+        <w:numPr>
+          <w:ilvl w:val="0"/>
+          <w:numId w:val="38"/>
+        </w:numPr>
+        <w:rPr>
+          <w:rFonts w:cs="Arial"/>
+        </w:rPr>
+      </w:pPr>
+      <w:proofErr w:type="spellStart"/>
+      <w:r>
+        <w:rPr>
+          <w:rFonts w:cs="Arial"/>
+        </w:rPr>
+        <w:t>DataBase</w:t>
+      </w:r>
+      <w:proofErr w:type="spellEnd"/>
+      <w:r>
+        <w:rPr>
+          <w:rFonts w:cs="Arial"/>
+        </w:rPr>
+        <w:t xml:space="preserve"> </w:t>
+      </w:r>
+      <w:proofErr w:type="spellStart"/>
+      <w:r>
+        <w:rPr>
+          <w:rFonts w:cs="Arial"/>
+        </w:rPr>
+        <w:t>dll</w:t>
+      </w:r>
+      <w:proofErr w:type="spellEnd"/>
+      <w:r>
+        <w:rPr>
+          <w:rFonts w:cs="Arial"/>
+        </w:rPr>
+        <w:t xml:space="preserve"> file</w:t>
+      </w:r>
+    </w:p>
+    <w:p>
+      <w:pPr>
+        <w:pStyle w:val="a3"/>
+        <w:rPr>
+          <w:rFonts w:cs="Arial"/>
+        </w:rPr>
+      </w:pPr>
+    </w:p>
+    <w:p>
+      <w:pPr>
+        <w:pStyle w:val="a3"/>
+        <w:ind w:left="1416"/>
+        <w:rPr>
+          <w:rFonts w:cs="Arial"/>
+        </w:rPr>
+      </w:pPr>
+      <w:r>
+        <w:rPr>
+          <w:rFonts w:cs="Arial"/>
+        </w:rPr>
+        <w:t xml:space="preserve">We have made all the apps connect to the Database via specially created </w:t>
+      </w:r>
+      <w:proofErr w:type="spellStart"/>
+      <w:r>
+        <w:rPr>
+          <w:rFonts w:cs="Arial"/>
+        </w:rPr>
+        <w:t>dll</w:t>
+      </w:r>
+      <w:proofErr w:type="spellEnd"/>
+      <w:r>
+        <w:rPr>
+          <w:rFonts w:cs="Arial"/>
+        </w:rPr>
+        <w:t xml:space="preserve"> file. That would make it easier to modify if the system wants to use a new database.</w:t>
+      </w:r>
+    </w:p>
+    <w:p>
+      <w:pPr>
+        <w:pStyle w:val="a3"/>
+        <w:ind w:left="1416"/>
+        <w:rPr>
+          <w:rFonts w:cs="Arial"/>
+        </w:rPr>
+      </w:pPr>
+    </w:p>
+    <w:p>
+      <w:pPr>
+        <w:pStyle w:val="a3"/>
+        <w:numPr>
+          <w:ilvl w:val="0"/>
+          <w:numId w:val="38"/>
+        </w:numPr>
+        <w:rPr>
+          <w:rFonts w:cs="Arial"/>
+        </w:rPr>
+      </w:pPr>
+      <w:proofErr w:type="spellStart"/>
+      <w:r>
+        <w:rPr>
+          <w:rFonts w:cs="Arial"/>
+        </w:rPr>
+        <w:t>AutoClosingMessageBox</w:t>
+      </w:r>
+      <w:proofErr w:type="spellEnd"/>
+      <w:r>
+        <w:rPr>
+          <w:rFonts w:cs="Arial"/>
+        </w:rPr>
+        <w:t xml:space="preserve"> class</w:t>
+      </w:r>
+    </w:p>
+    <w:p>
+      <w:pPr>
+        <w:ind w:left="1320"/>
+        <w:rPr>
+          <w:rFonts w:cs="Arial"/>
+        </w:rPr>
+      </w:pPr>
+      <w:r>
+        <w:rPr>
+          <w:rFonts w:cs="Arial"/>
+        </w:rPr>
+        <w:t xml:space="preserve">We implemented a special class that displays information to the visitors and cuts out the need of an </w:t>
+      </w:r>
+      <w:r>
+        <w:rPr>
+          <w:rFonts w:cs="Arial"/>
+        </w:rPr>
+        <w:t xml:space="preserve">      </w:t>
+      </w:r>
+      <w:r>
+        <w:rPr>
+          <w:rFonts w:cs="Arial"/>
+        </w:rPr>
+        <w:t>employee interacting with the applications</w:t>
+      </w:r>
+    </w:p>
+    <w:p>
+      <w:pPr>
+        <w:pStyle w:val="2"/>
+      </w:pPr>
+      <w:r>
+        <w:t>Problems:</w:t>
+      </w:r>
+    </w:p>
+    <w:p>
+      <w:bookmarkStart w:id="54" w:name="_GoBack"/>
+      <w:bookmarkEnd w:id="54"/>
+    </w:p>
+    <w:p>
+      <w:pPr>
+        <w:pStyle w:val="1"/>
+      </w:pPr>
+      <w:bookmarkStart w:id="55" w:name="_Toc455005174"/>
       <w:r>
         <w:t>Personal Evaluation:</w:t>
       </w:r>
-      <w:bookmarkEnd w:id="54"/>
+      <w:bookmarkEnd w:id="55"/>
     </w:p>
     <w:p>
       <w:pPr>
         <w:pStyle w:val="2"/>
       </w:pPr>
-      <w:bookmarkStart w:id="55" w:name="_Toc454863336"/>
+      <w:bookmarkStart w:id="56" w:name="_Toc455005175"/>
       <w:r>
         <w:t>Atanas:</w:t>
       </w:r>
-      <w:bookmarkEnd w:id="55"/>
+      <w:bookmarkEnd w:id="56"/>
     </w:p>
     <w:p>
       <w:r>
@@ -41225,6 +42351,9 @@
       </w:r>
       <w:r>
         <w:br/>
+      </w:r>
+      <w:r>
+        <w:lastRenderedPageBreak/>
         <w:t xml:space="preserve">In conclusion I will say that after finishing this project I definitely feel like I have brought my knowledge and capabilities to the next level. </w:t>
       </w:r>
     </w:p>
@@ -41237,7 +42366,7 @@
           <w:szCs w:val="24"/>
         </w:rPr>
       </w:pPr>
-      <w:bookmarkStart w:id="56" w:name="_Toc454863337"/>
+      <w:bookmarkStart w:id="57" w:name="_Toc455005176"/>
       <w:proofErr w:type="spellStart"/>
       <w:r>
         <w:rPr>
@@ -41256,7 +42385,7 @@
         </w:rPr>
         <w:t>:</w:t>
       </w:r>
-      <w:bookmarkEnd w:id="56"/>
+      <w:bookmarkEnd w:id="57"/>
     </w:p>
     <w:p>
       <w:pPr>
@@ -41272,82 +42401,18 @@
           <w:szCs w:val="24"/>
           <w:shd w:val="clear" w:color="auto" w:fill="FEFEFE"/>
         </w:rPr>
-        <w:t xml:space="preserve">I’ll just go ahead briefly with this one, the thing I want to say about this project is that it was extremely useful. I learned a lot about and the most important skill for me - working in team, dividing the task among the different people and keeping track of the workflow. I believe our team went thought a lot of </w:t>
-      </w:r>
-      <w:r>
-        <w:rPr>
-          <w:rFonts w:cs="Helvetica"/>
-          <w:sz w:val="24"/>
-          <w:szCs w:val="24"/>
-          <w:shd w:val="clear" w:color="auto" w:fill="FEFEFE"/>
-        </w:rPr>
-        <w:t>hardness</w:t>
-      </w:r>
-      <w:r>
-        <w:rPr>
-          <w:rFonts w:cs="Helvetica"/>
-          <w:sz w:val="24"/>
-          <w:szCs w:val="24"/>
-          <w:shd w:val="clear" w:color="auto" w:fill="FEFEFE"/>
-        </w:rPr>
-        <w:t xml:space="preserve"> but overall we </w:t>
-      </w:r>
-      <w:r>
-        <w:rPr>
-          <w:rFonts w:cs="Helvetica"/>
-          <w:sz w:val="24"/>
-          <w:szCs w:val="24"/>
-          <w:shd w:val="clear" w:color="auto" w:fill="FEFEFE"/>
-        </w:rPr>
-        <w:t>managed</w:t>
-      </w:r>
-      <w:r>
-        <w:rPr>
-          <w:rFonts w:cs="Helvetica"/>
-          <w:sz w:val="24"/>
-          <w:szCs w:val="24"/>
-          <w:shd w:val="clear" w:color="auto" w:fill="FEFEFE"/>
-        </w:rPr>
-        <w:t xml:space="preserve"> to figure it out. I learned about how to create effective database design and combine and </w:t>
-      </w:r>
-      <w:r>
-        <w:rPr>
-          <w:rFonts w:cs="Helvetica"/>
-          <w:sz w:val="24"/>
-          <w:szCs w:val="24"/>
-          <w:shd w:val="clear" w:color="auto" w:fill="FEFEFE"/>
-        </w:rPr>
-        <w:lastRenderedPageBreak/>
-        <w:t xml:space="preserve">connect desktop and web applications together. I am </w:t>
-      </w:r>
-      <w:r>
-        <w:rPr>
-          <w:rFonts w:cs="Helvetica"/>
-          <w:sz w:val="24"/>
-          <w:szCs w:val="24"/>
-          <w:shd w:val="clear" w:color="auto" w:fill="FEFEFE"/>
-        </w:rPr>
-        <w:t>definitely</w:t>
-      </w:r>
-      <w:r>
-        <w:rPr>
-          <w:rFonts w:cs="Helvetica"/>
-          <w:sz w:val="24"/>
-          <w:szCs w:val="24"/>
-          <w:shd w:val="clear" w:color="auto" w:fill="FEFEFE"/>
-        </w:rPr>
-        <w:t xml:space="preserve"> sure that the gained skills are going to be useful for the future.</w:t>
+        <w:t>I’ll just go ahead briefly with this one, the thing I want to say about this project is that it was extremely useful. I learned a lot about and the most important skill for me - working in team, dividing the task among the different people and keeping track of the workflow. I believe our team went thought a lot of hardness but overall we managed to figure it out. I learned about how to create effective database design and combine and connect desktop and web applications together. I am definitely sure that the gained skills are going to be useful for the future.</w:t>
       </w:r>
     </w:p>
     <w:p>
       <w:pPr>
         <w:pStyle w:val="2"/>
       </w:pPr>
-      <w:bookmarkStart w:id="57" w:name="_Toc454863338"/>
+      <w:bookmarkStart w:id="58" w:name="_Toc455005177"/>
       <w:r>
         <w:t>Dmitry:</w:t>
       </w:r>
-      <w:bookmarkEnd w:id="57"/>
+      <w:bookmarkEnd w:id="58"/>
     </w:p>
     <w:p>
       <w:r>
@@ -41475,6 +42540,7 @@
     </w:p>
     <w:p>
       <w:r>
+        <w:lastRenderedPageBreak/>
         <w:t>12)</w:t>
       </w:r>
       <w:r>
@@ -41491,17 +42557,16 @@
       <w:pPr>
         <w:pStyle w:val="2"/>
       </w:pPr>
-      <w:bookmarkStart w:id="58" w:name="_Toc454863339"/>
+      <w:bookmarkStart w:id="59" w:name="_Toc455005178"/>
       <w:proofErr w:type="spellStart"/>
       <w:r>
-        <w:lastRenderedPageBreak/>
         <w:t>Hristiyan</w:t>
       </w:r>
       <w:proofErr w:type="spellEnd"/>
       <w:r>
         <w:t>:</w:t>
       </w:r>
-      <w:bookmarkEnd w:id="58"/>
+      <w:bookmarkEnd w:id="59"/>
     </w:p>
     <w:p>
       <w:r>
@@ -41855,6 +42920,119 @@
     </w:lvl>
   </w:abstractNum>
   <w:abstractNum w:abstractNumId="3" w15:restartNumberingAfterBreak="0">
+    <w:nsid w:val="0A033FAC"/>
+    <w:multiLevelType w:val="hybridMultilevel"/>
+    <w:tmpl w:val="CC160B40"/>
+    <w:lvl w:ilvl="0" w:tplc="04190001">
+      <w:start w:val="1"/>
+      <w:numFmt w:val="bullet"/>
+      <w:lvlText w:val=""/>
+      <w:lvlJc w:val="left"/>
+      <w:pPr>
+        <w:ind w:left="720" w:hanging="360"/>
+      </w:pPr>
+      <w:rPr>
+        <w:rFonts w:ascii="Symbol" w:hAnsi="Symbol" w:hint="default"/>
+      </w:rPr>
+    </w:lvl>
+    <w:lvl w:ilvl="1" w:tplc="04190003" w:tentative="1">
+      <w:start w:val="1"/>
+      <w:numFmt w:val="bullet"/>
+      <w:lvlText w:val="o"/>
+      <w:lvlJc w:val="left"/>
+      <w:pPr>
+        <w:ind w:left="1440" w:hanging="360"/>
+      </w:pPr>
+      <w:rPr>
+        <w:rFonts w:ascii="Courier New" w:hAnsi="Courier New" w:cs="Courier New" w:hint="default"/>
+      </w:rPr>
+    </w:lvl>
+    <w:lvl w:ilvl="2" w:tplc="04190005" w:tentative="1">
+      <w:start w:val="1"/>
+      <w:numFmt w:val="bullet"/>
+      <w:lvlText w:val=""/>
+      <w:lvlJc w:val="left"/>
+      <w:pPr>
+        <w:ind w:left="2160" w:hanging="360"/>
+      </w:pPr>
+      <w:rPr>
+        <w:rFonts w:ascii="Wingdings" w:hAnsi="Wingdings" w:hint="default"/>
+      </w:rPr>
+    </w:lvl>
+    <w:lvl w:ilvl="3" w:tplc="04190001" w:tentative="1">
+      <w:start w:val="1"/>
+      <w:numFmt w:val="bullet"/>
+      <w:lvlText w:val=""/>
+      <w:lvlJc w:val="left"/>
+      <w:pPr>
+        <w:ind w:left="2880" w:hanging="360"/>
+      </w:pPr>
+      <w:rPr>
+        <w:rFonts w:ascii="Symbol" w:hAnsi="Symbol" w:hint="default"/>
+      </w:rPr>
+    </w:lvl>
+    <w:lvl w:ilvl="4" w:tplc="04190003" w:tentative="1">
+      <w:start w:val="1"/>
+      <w:numFmt w:val="bullet"/>
+      <w:lvlText w:val="o"/>
+      <w:lvlJc w:val="left"/>
+      <w:pPr>
+        <w:ind w:left="3600" w:hanging="360"/>
+      </w:pPr>
+      <w:rPr>
+        <w:rFonts w:ascii="Courier New" w:hAnsi="Courier New" w:cs="Courier New" w:hint="default"/>
+      </w:rPr>
+    </w:lvl>
+    <w:lvl w:ilvl="5" w:tplc="04190005" w:tentative="1">
+      <w:start w:val="1"/>
+      <w:numFmt w:val="bullet"/>
+      <w:lvlText w:val=""/>
+      <w:lvlJc w:val="left"/>
+      <w:pPr>
+        <w:ind w:left="4320" w:hanging="360"/>
+      </w:pPr>
+      <w:rPr>
+        <w:rFonts w:ascii="Wingdings" w:hAnsi="Wingdings" w:hint="default"/>
+      </w:rPr>
+    </w:lvl>
+    <w:lvl w:ilvl="6" w:tplc="04190001" w:tentative="1">
+      <w:start w:val="1"/>
+      <w:numFmt w:val="bullet"/>
+      <w:lvlText w:val=""/>
+      <w:lvlJc w:val="left"/>
+      <w:pPr>
+        <w:ind w:left="5040" w:hanging="360"/>
+      </w:pPr>
+      <w:rPr>
+        <w:rFonts w:ascii="Symbol" w:hAnsi="Symbol" w:hint="default"/>
+      </w:rPr>
+    </w:lvl>
+    <w:lvl w:ilvl="7" w:tplc="04190003" w:tentative="1">
+      <w:start w:val="1"/>
+      <w:numFmt w:val="bullet"/>
+      <w:lvlText w:val="o"/>
+      <w:lvlJc w:val="left"/>
+      <w:pPr>
+        <w:ind w:left="5760" w:hanging="360"/>
+      </w:pPr>
+      <w:rPr>
+        <w:rFonts w:ascii="Courier New" w:hAnsi="Courier New" w:cs="Courier New" w:hint="default"/>
+      </w:rPr>
+    </w:lvl>
+    <w:lvl w:ilvl="8" w:tplc="04190005" w:tentative="1">
+      <w:start w:val="1"/>
+      <w:numFmt w:val="bullet"/>
+      <w:lvlText w:val=""/>
+      <w:lvlJc w:val="left"/>
+      <w:pPr>
+        <w:ind w:left="6480" w:hanging="360"/>
+      </w:pPr>
+      <w:rPr>
+        <w:rFonts w:ascii="Wingdings" w:hAnsi="Wingdings" w:hint="default"/>
+      </w:rPr>
+    </w:lvl>
+  </w:abstractNum>
+  <w:abstractNum w:abstractNumId="4" w15:restartNumberingAfterBreak="0">
     <w:nsid w:val="0AB44C42"/>
     <w:multiLevelType w:val="hybridMultilevel"/>
     <w:tmpl w:val="CE10FAD2"/>
@@ -41967,7 +43145,7 @@
       </w:rPr>
     </w:lvl>
   </w:abstractNum>
-  <w:abstractNum w:abstractNumId="4" w15:restartNumberingAfterBreak="0">
+  <w:abstractNum w:abstractNumId="5" w15:restartNumberingAfterBreak="0">
     <w:nsid w:val="0D2321B9"/>
     <w:multiLevelType w:val="hybridMultilevel"/>
     <w:tmpl w:val="D478AAEA"/>
@@ -42053,7 +43231,7 @@
       </w:pPr>
     </w:lvl>
   </w:abstractNum>
-  <w:abstractNum w:abstractNumId="5" w15:restartNumberingAfterBreak="0">
+  <w:abstractNum w:abstractNumId="6" w15:restartNumberingAfterBreak="0">
     <w:nsid w:val="109973E1"/>
     <w:multiLevelType w:val="hybridMultilevel"/>
     <w:tmpl w:val="B468AE42"/>
@@ -42166,7 +43344,7 @@
       </w:rPr>
     </w:lvl>
   </w:abstractNum>
-  <w:abstractNum w:abstractNumId="6" w15:restartNumberingAfterBreak="0">
+  <w:abstractNum w:abstractNumId="7" w15:restartNumberingAfterBreak="0">
     <w:nsid w:val="10AF31A5"/>
     <w:multiLevelType w:val="hybridMultilevel"/>
     <w:tmpl w:val="8E56F948"/>
@@ -42255,7 +43433,7 @@
       </w:pPr>
     </w:lvl>
   </w:abstractNum>
-  <w:abstractNum w:abstractNumId="7" w15:restartNumberingAfterBreak="0">
+  <w:abstractNum w:abstractNumId="8" w15:restartNumberingAfterBreak="0">
     <w:nsid w:val="122E1AAA"/>
     <w:multiLevelType w:val="hybridMultilevel"/>
     <w:tmpl w:val="3D10F7D4"/>
@@ -42368,7 +43546,7 @@
       </w:rPr>
     </w:lvl>
   </w:abstractNum>
-  <w:abstractNum w:abstractNumId="8" w15:restartNumberingAfterBreak="0">
+  <w:abstractNum w:abstractNumId="9" w15:restartNumberingAfterBreak="0">
     <w:nsid w:val="14C921A7"/>
     <w:multiLevelType w:val="hybridMultilevel"/>
     <w:tmpl w:val="92BA4DEC"/>
@@ -42481,7 +43659,7 @@
       </w:rPr>
     </w:lvl>
   </w:abstractNum>
-  <w:abstractNum w:abstractNumId="9" w15:restartNumberingAfterBreak="0">
+  <w:abstractNum w:abstractNumId="10" w15:restartNumberingAfterBreak="0">
     <w:nsid w:val="1A305D59"/>
     <w:multiLevelType w:val="hybridMultilevel"/>
     <w:tmpl w:val="E092C246"/>
@@ -42594,7 +43772,7 @@
       </w:rPr>
     </w:lvl>
   </w:abstractNum>
-  <w:abstractNum w:abstractNumId="10" w15:restartNumberingAfterBreak="0">
+  <w:abstractNum w:abstractNumId="11" w15:restartNumberingAfterBreak="0">
     <w:nsid w:val="1B8E53FB"/>
     <w:multiLevelType w:val="hybridMultilevel"/>
     <w:tmpl w:val="82FECF6E"/>
@@ -42707,7 +43885,120 @@
       </w:rPr>
     </w:lvl>
   </w:abstractNum>
-  <w:abstractNum w:abstractNumId="11" w15:restartNumberingAfterBreak="0">
+  <w:abstractNum w:abstractNumId="12" w15:restartNumberingAfterBreak="0">
+    <w:nsid w:val="1C233082"/>
+    <w:multiLevelType w:val="hybridMultilevel"/>
+    <w:tmpl w:val="616E1E12"/>
+    <w:lvl w:ilvl="0" w:tplc="04190001">
+      <w:start w:val="1"/>
+      <w:numFmt w:val="bullet"/>
+      <w:lvlText w:val=""/>
+      <w:lvlJc w:val="left"/>
+      <w:pPr>
+        <w:ind w:left="720" w:hanging="360"/>
+      </w:pPr>
+      <w:rPr>
+        <w:rFonts w:ascii="Symbol" w:hAnsi="Symbol" w:hint="default"/>
+      </w:rPr>
+    </w:lvl>
+    <w:lvl w:ilvl="1" w:tplc="04190003" w:tentative="1">
+      <w:start w:val="1"/>
+      <w:numFmt w:val="bullet"/>
+      <w:lvlText w:val="o"/>
+      <w:lvlJc w:val="left"/>
+      <w:pPr>
+        <w:ind w:left="1440" w:hanging="360"/>
+      </w:pPr>
+      <w:rPr>
+        <w:rFonts w:ascii="Courier New" w:hAnsi="Courier New" w:cs="Courier New" w:hint="default"/>
+      </w:rPr>
+    </w:lvl>
+    <w:lvl w:ilvl="2" w:tplc="04190005" w:tentative="1">
+      <w:start w:val="1"/>
+      <w:numFmt w:val="bullet"/>
+      <w:lvlText w:val=""/>
+      <w:lvlJc w:val="left"/>
+      <w:pPr>
+        <w:ind w:left="2160" w:hanging="360"/>
+      </w:pPr>
+      <w:rPr>
+        <w:rFonts w:ascii="Wingdings" w:hAnsi="Wingdings" w:hint="default"/>
+      </w:rPr>
+    </w:lvl>
+    <w:lvl w:ilvl="3" w:tplc="04190001" w:tentative="1">
+      <w:start w:val="1"/>
+      <w:numFmt w:val="bullet"/>
+      <w:lvlText w:val=""/>
+      <w:lvlJc w:val="left"/>
+      <w:pPr>
+        <w:ind w:left="2880" w:hanging="360"/>
+      </w:pPr>
+      <w:rPr>
+        <w:rFonts w:ascii="Symbol" w:hAnsi="Symbol" w:hint="default"/>
+      </w:rPr>
+    </w:lvl>
+    <w:lvl w:ilvl="4" w:tplc="04190003" w:tentative="1">
+      <w:start w:val="1"/>
+      <w:numFmt w:val="bullet"/>
+      <w:lvlText w:val="o"/>
+      <w:lvlJc w:val="left"/>
+      <w:pPr>
+        <w:ind w:left="3600" w:hanging="360"/>
+      </w:pPr>
+      <w:rPr>
+        <w:rFonts w:ascii="Courier New" w:hAnsi="Courier New" w:cs="Courier New" w:hint="default"/>
+      </w:rPr>
+    </w:lvl>
+    <w:lvl w:ilvl="5" w:tplc="04190005" w:tentative="1">
+      <w:start w:val="1"/>
+      <w:numFmt w:val="bullet"/>
+      <w:lvlText w:val=""/>
+      <w:lvlJc w:val="left"/>
+      <w:pPr>
+        <w:ind w:left="4320" w:hanging="360"/>
+      </w:pPr>
+      <w:rPr>
+        <w:rFonts w:ascii="Wingdings" w:hAnsi="Wingdings" w:hint="default"/>
+      </w:rPr>
+    </w:lvl>
+    <w:lvl w:ilvl="6" w:tplc="04190001" w:tentative="1">
+      <w:start w:val="1"/>
+      <w:numFmt w:val="bullet"/>
+      <w:lvlText w:val=""/>
+      <w:lvlJc w:val="left"/>
+      <w:pPr>
+        <w:ind w:left="5040" w:hanging="360"/>
+      </w:pPr>
+      <w:rPr>
+        <w:rFonts w:ascii="Symbol" w:hAnsi="Symbol" w:hint="default"/>
+      </w:rPr>
+    </w:lvl>
+    <w:lvl w:ilvl="7" w:tplc="04190003" w:tentative="1">
+      <w:start w:val="1"/>
+      <w:numFmt w:val="bullet"/>
+      <w:lvlText w:val="o"/>
+      <w:lvlJc w:val="left"/>
+      <w:pPr>
+        <w:ind w:left="5760" w:hanging="360"/>
+      </w:pPr>
+      <w:rPr>
+        <w:rFonts w:ascii="Courier New" w:hAnsi="Courier New" w:cs="Courier New" w:hint="default"/>
+      </w:rPr>
+    </w:lvl>
+    <w:lvl w:ilvl="8" w:tplc="04190005" w:tentative="1">
+      <w:start w:val="1"/>
+      <w:numFmt w:val="bullet"/>
+      <w:lvlText w:val=""/>
+      <w:lvlJc w:val="left"/>
+      <w:pPr>
+        <w:ind w:left="6480" w:hanging="360"/>
+      </w:pPr>
+      <w:rPr>
+        <w:rFonts w:ascii="Wingdings" w:hAnsi="Wingdings" w:hint="default"/>
+      </w:rPr>
+    </w:lvl>
+  </w:abstractNum>
+  <w:abstractNum w:abstractNumId="13" w15:restartNumberingAfterBreak="0">
     <w:nsid w:val="1E83366E"/>
     <w:multiLevelType w:val="hybridMultilevel"/>
     <w:tmpl w:val="A80689FC"/>
@@ -42820,7 +44111,7 @@
       </w:rPr>
     </w:lvl>
   </w:abstractNum>
-  <w:abstractNum w:abstractNumId="12" w15:restartNumberingAfterBreak="0">
+  <w:abstractNum w:abstractNumId="14" w15:restartNumberingAfterBreak="0">
     <w:nsid w:val="272A4348"/>
     <w:multiLevelType w:val="hybridMultilevel"/>
     <w:tmpl w:val="CF36DE14"/>
@@ -42906,7 +44197,96 @@
       </w:pPr>
     </w:lvl>
   </w:abstractNum>
-  <w:abstractNum w:abstractNumId="13" w15:restartNumberingAfterBreak="0">
+  <w:abstractNum w:abstractNumId="15" w15:restartNumberingAfterBreak="0">
+    <w:nsid w:val="27301BD0"/>
+    <w:multiLevelType w:val="hybridMultilevel"/>
+    <w:tmpl w:val="CE5C2914"/>
+    <w:lvl w:ilvl="0" w:tplc="0402000F">
+      <w:start w:val="1"/>
+      <w:numFmt w:val="decimal"/>
+      <w:lvlText w:val="%1."/>
+      <w:lvlJc w:val="left"/>
+      <w:pPr>
+        <w:ind w:left="720" w:hanging="360"/>
+      </w:pPr>
+      <w:rPr>
+        <w:rFonts w:hint="default"/>
+      </w:rPr>
+    </w:lvl>
+    <w:lvl w:ilvl="1" w:tplc="04020019" w:tentative="1">
+      <w:start w:val="1"/>
+      <w:numFmt w:val="lowerLetter"/>
+      <w:lvlText w:val="%2."/>
+      <w:lvlJc w:val="left"/>
+      <w:pPr>
+        <w:ind w:left="1440" w:hanging="360"/>
+      </w:pPr>
+    </w:lvl>
+    <w:lvl w:ilvl="2" w:tplc="0402001B" w:tentative="1">
+      <w:start w:val="1"/>
+      <w:numFmt w:val="lowerRoman"/>
+      <w:lvlText w:val="%3."/>
+      <w:lvlJc w:val="right"/>
+      <w:pPr>
+        <w:ind w:left="2160" w:hanging="180"/>
+      </w:pPr>
+    </w:lvl>
+    <w:lvl w:ilvl="3" w:tplc="0402000F" w:tentative="1">
+      <w:start w:val="1"/>
+      <w:numFmt w:val="decimal"/>
+      <w:lvlText w:val="%4."/>
+      <w:lvlJc w:val="left"/>
+      <w:pPr>
+        <w:ind w:left="2880" w:hanging="360"/>
+      </w:pPr>
+    </w:lvl>
+    <w:lvl w:ilvl="4" w:tplc="04020019" w:tentative="1">
+      <w:start w:val="1"/>
+      <w:numFmt w:val="lowerLetter"/>
+      <w:lvlText w:val="%5."/>
+      <w:lvlJc w:val="left"/>
+      <w:pPr>
+        <w:ind w:left="3600" w:hanging="360"/>
+      </w:pPr>
+    </w:lvl>
+    <w:lvl w:ilvl="5" w:tplc="0402001B" w:tentative="1">
+      <w:start w:val="1"/>
+      <w:numFmt w:val="lowerRoman"/>
+      <w:lvlText w:val="%6."/>
+      <w:lvlJc w:val="right"/>
+      <w:pPr>
+        <w:ind w:left="4320" w:hanging="180"/>
+      </w:pPr>
+    </w:lvl>
+    <w:lvl w:ilvl="6" w:tplc="0402000F" w:tentative="1">
+      <w:start w:val="1"/>
+      <w:numFmt w:val="decimal"/>
+      <w:lvlText w:val="%7."/>
+      <w:lvlJc w:val="left"/>
+      <w:pPr>
+        <w:ind w:left="5040" w:hanging="360"/>
+      </w:pPr>
+    </w:lvl>
+    <w:lvl w:ilvl="7" w:tplc="04020019" w:tentative="1">
+      <w:start w:val="1"/>
+      <w:numFmt w:val="lowerLetter"/>
+      <w:lvlText w:val="%8."/>
+      <w:lvlJc w:val="left"/>
+      <w:pPr>
+        <w:ind w:left="5760" w:hanging="360"/>
+      </w:pPr>
+    </w:lvl>
+    <w:lvl w:ilvl="8" w:tplc="0402001B" w:tentative="1">
+      <w:start w:val="1"/>
+      <w:numFmt w:val="lowerRoman"/>
+      <w:lvlText w:val="%9."/>
+      <w:lvlJc w:val="right"/>
+      <w:pPr>
+        <w:ind w:left="6480" w:hanging="180"/>
+      </w:pPr>
+    </w:lvl>
+  </w:abstractNum>
+  <w:abstractNum w:abstractNumId="16" w15:restartNumberingAfterBreak="0">
     <w:nsid w:val="2A460A27"/>
     <w:multiLevelType w:val="hybridMultilevel"/>
     <w:tmpl w:val="6562E57E"/>
@@ -43019,7 +44399,7 @@
       </w:rPr>
     </w:lvl>
   </w:abstractNum>
-  <w:abstractNum w:abstractNumId="14" w15:restartNumberingAfterBreak="0">
+  <w:abstractNum w:abstractNumId="17" w15:restartNumberingAfterBreak="0">
     <w:nsid w:val="30707546"/>
     <w:multiLevelType w:val="hybridMultilevel"/>
     <w:tmpl w:val="F33CEB20"/>
@@ -43131,7 +44511,7 @@
       </w:rPr>
     </w:lvl>
   </w:abstractNum>
-  <w:abstractNum w:abstractNumId="15" w15:restartNumberingAfterBreak="0">
+  <w:abstractNum w:abstractNumId="18" w15:restartNumberingAfterBreak="0">
     <w:nsid w:val="31025C59"/>
     <w:multiLevelType w:val="hybridMultilevel"/>
     <w:tmpl w:val="03C61DB0"/>
@@ -43244,7 +44624,7 @@
       </w:rPr>
     </w:lvl>
   </w:abstractNum>
-  <w:abstractNum w:abstractNumId="16" w15:restartNumberingAfterBreak="0">
+  <w:abstractNum w:abstractNumId="19" w15:restartNumberingAfterBreak="0">
     <w:nsid w:val="34433797"/>
     <w:multiLevelType w:val="hybridMultilevel"/>
     <w:tmpl w:val="B448BEDA"/>
@@ -43357,7 +44737,7 @@
       </w:rPr>
     </w:lvl>
   </w:abstractNum>
-  <w:abstractNum w:abstractNumId="17" w15:restartNumberingAfterBreak="0">
+  <w:abstractNum w:abstractNumId="20" w15:restartNumberingAfterBreak="0">
     <w:nsid w:val="38042FA5"/>
     <w:multiLevelType w:val="hybridMultilevel"/>
     <w:tmpl w:val="1C6CBE8E"/>
@@ -43470,7 +44850,7 @@
       </w:rPr>
     </w:lvl>
   </w:abstractNum>
-  <w:abstractNum w:abstractNumId="18" w15:restartNumberingAfterBreak="0">
+  <w:abstractNum w:abstractNumId="21" w15:restartNumberingAfterBreak="0">
     <w:nsid w:val="386B2502"/>
     <w:multiLevelType w:val="hybridMultilevel"/>
     <w:tmpl w:val="CF3CE780"/>
@@ -43583,7 +44963,7 @@
       </w:rPr>
     </w:lvl>
   </w:abstractNum>
-  <w:abstractNum w:abstractNumId="19" w15:restartNumberingAfterBreak="0">
+  <w:abstractNum w:abstractNumId="22" w15:restartNumberingAfterBreak="0">
     <w:nsid w:val="3A755E27"/>
     <w:multiLevelType w:val="hybridMultilevel"/>
     <w:tmpl w:val="753E687A"/>
@@ -43696,7 +45076,7 @@
       </w:rPr>
     </w:lvl>
   </w:abstractNum>
-  <w:abstractNum w:abstractNumId="20" w15:restartNumberingAfterBreak="0">
+  <w:abstractNum w:abstractNumId="23" w15:restartNumberingAfterBreak="0">
     <w:nsid w:val="3D582081"/>
     <w:multiLevelType w:val="multilevel"/>
     <w:tmpl w:val="4600DABE"/>
@@ -43809,7 +45189,182 @@
       </w:rPr>
     </w:lvl>
   </w:abstractNum>
-  <w:abstractNum w:abstractNumId="21" w15:restartNumberingAfterBreak="0">
+  <w:abstractNum w:abstractNumId="24" w15:restartNumberingAfterBreak="0">
+    <w:nsid w:val="3F253951"/>
+    <w:multiLevelType w:val="hybridMultilevel"/>
+    <w:tmpl w:val="69B4A82A"/>
+    <w:lvl w:ilvl="0" w:tplc="0419000F">
+      <w:start w:val="1"/>
+      <w:numFmt w:val="decimal"/>
+      <w:lvlText w:val="%1."/>
+      <w:lvlJc w:val="left"/>
+      <w:pPr>
+        <w:ind w:left="720" w:hanging="360"/>
+      </w:pPr>
+    </w:lvl>
+    <w:lvl w:ilvl="1" w:tplc="04190019">
+      <w:start w:val="1"/>
+      <w:numFmt w:val="lowerLetter"/>
+      <w:lvlText w:val="%2."/>
+      <w:lvlJc w:val="left"/>
+      <w:pPr>
+        <w:ind w:left="1440" w:hanging="360"/>
+      </w:pPr>
+    </w:lvl>
+    <w:lvl w:ilvl="2" w:tplc="0419001B" w:tentative="1">
+      <w:start w:val="1"/>
+      <w:numFmt w:val="lowerRoman"/>
+      <w:lvlText w:val="%3."/>
+      <w:lvlJc w:val="right"/>
+      <w:pPr>
+        <w:ind w:left="2160" w:hanging="180"/>
+      </w:pPr>
+    </w:lvl>
+    <w:lvl w:ilvl="3" w:tplc="0419000F" w:tentative="1">
+      <w:start w:val="1"/>
+      <w:numFmt w:val="decimal"/>
+      <w:lvlText w:val="%4."/>
+      <w:lvlJc w:val="left"/>
+      <w:pPr>
+        <w:ind w:left="2880" w:hanging="360"/>
+      </w:pPr>
+    </w:lvl>
+    <w:lvl w:ilvl="4" w:tplc="04190019" w:tentative="1">
+      <w:start w:val="1"/>
+      <w:numFmt w:val="lowerLetter"/>
+      <w:lvlText w:val="%5."/>
+      <w:lvlJc w:val="left"/>
+      <w:pPr>
+        <w:ind w:left="3600" w:hanging="360"/>
+      </w:pPr>
+    </w:lvl>
+    <w:lvl w:ilvl="5" w:tplc="0419001B" w:tentative="1">
+      <w:start w:val="1"/>
+      <w:numFmt w:val="lowerRoman"/>
+      <w:lvlText w:val="%6."/>
+      <w:lvlJc w:val="right"/>
+      <w:pPr>
+        <w:ind w:left="4320" w:hanging="180"/>
+      </w:pPr>
+    </w:lvl>
+    <w:lvl w:ilvl="6" w:tplc="0419000F" w:tentative="1">
+      <w:start w:val="1"/>
+      <w:numFmt w:val="decimal"/>
+      <w:lvlText w:val="%7."/>
+      <w:lvlJc w:val="left"/>
+      <w:pPr>
+        <w:ind w:left="5040" w:hanging="360"/>
+      </w:pPr>
+    </w:lvl>
+    <w:lvl w:ilvl="7" w:tplc="04190019" w:tentative="1">
+      <w:start w:val="1"/>
+      <w:numFmt w:val="lowerLetter"/>
+      <w:lvlText w:val="%8."/>
+      <w:lvlJc w:val="left"/>
+      <w:pPr>
+        <w:ind w:left="5760" w:hanging="360"/>
+      </w:pPr>
+    </w:lvl>
+    <w:lvl w:ilvl="8" w:tplc="0419001B" w:tentative="1">
+      <w:start w:val="1"/>
+      <w:numFmt w:val="lowerRoman"/>
+      <w:lvlText w:val="%9."/>
+      <w:lvlJc w:val="right"/>
+      <w:pPr>
+        <w:ind w:left="6480" w:hanging="180"/>
+      </w:pPr>
+    </w:lvl>
+  </w:abstractNum>
+  <w:abstractNum w:abstractNumId="25" w15:restartNumberingAfterBreak="0">
+    <w:nsid w:val="40316513"/>
+    <w:multiLevelType w:val="hybridMultilevel"/>
+    <w:tmpl w:val="A8DA5D40"/>
+    <w:lvl w:ilvl="0" w:tplc="0402000F">
+      <w:start w:val="1"/>
+      <w:numFmt w:val="decimal"/>
+      <w:lvlText w:val="%1."/>
+      <w:lvlJc w:val="left"/>
+      <w:pPr>
+        <w:ind w:left="720" w:hanging="360"/>
+      </w:pPr>
+      <w:rPr>
+        <w:rFonts w:hint="default"/>
+      </w:rPr>
+    </w:lvl>
+    <w:lvl w:ilvl="1" w:tplc="04020019" w:tentative="1">
+      <w:start w:val="1"/>
+      <w:numFmt w:val="lowerLetter"/>
+      <w:lvlText w:val="%2."/>
+      <w:lvlJc w:val="left"/>
+      <w:pPr>
+        <w:ind w:left="1440" w:hanging="360"/>
+      </w:pPr>
+    </w:lvl>
+    <w:lvl w:ilvl="2" w:tplc="0402001B" w:tentative="1">
+      <w:start w:val="1"/>
+      <w:numFmt w:val="lowerRoman"/>
+      <w:lvlText w:val="%3."/>
+      <w:lvlJc w:val="right"/>
+      <w:pPr>
+        <w:ind w:left="2160" w:hanging="180"/>
+      </w:pPr>
+    </w:lvl>
+    <w:lvl w:ilvl="3" w:tplc="0402000F" w:tentative="1">
+      <w:start w:val="1"/>
+      <w:numFmt w:val="decimal"/>
+      <w:lvlText w:val="%4."/>
+      <w:lvlJc w:val="left"/>
+      <w:pPr>
+        <w:ind w:left="2880" w:hanging="360"/>
+      </w:pPr>
+    </w:lvl>
+    <w:lvl w:ilvl="4" w:tplc="04020019" w:tentative="1">
+      <w:start w:val="1"/>
+      <w:numFmt w:val="lowerLetter"/>
+      <w:lvlText w:val="%5."/>
+      <w:lvlJc w:val="left"/>
+      <w:pPr>
+        <w:ind w:left="3600" w:hanging="360"/>
+      </w:pPr>
+    </w:lvl>
+    <w:lvl w:ilvl="5" w:tplc="0402001B" w:tentative="1">
+      <w:start w:val="1"/>
+      <w:numFmt w:val="lowerRoman"/>
+      <w:lvlText w:val="%6."/>
+      <w:lvlJc w:val="right"/>
+      <w:pPr>
+        <w:ind w:left="4320" w:hanging="180"/>
+      </w:pPr>
+    </w:lvl>
+    <w:lvl w:ilvl="6" w:tplc="0402000F" w:tentative="1">
+      <w:start w:val="1"/>
+      <w:numFmt w:val="decimal"/>
+      <w:lvlText w:val="%7."/>
+      <w:lvlJc w:val="left"/>
+      <w:pPr>
+        <w:ind w:left="5040" w:hanging="360"/>
+      </w:pPr>
+    </w:lvl>
+    <w:lvl w:ilvl="7" w:tplc="04020019" w:tentative="1">
+      <w:start w:val="1"/>
+      <w:numFmt w:val="lowerLetter"/>
+      <w:lvlText w:val="%8."/>
+      <w:lvlJc w:val="left"/>
+      <w:pPr>
+        <w:ind w:left="5760" w:hanging="360"/>
+      </w:pPr>
+    </w:lvl>
+    <w:lvl w:ilvl="8" w:tplc="0402001B" w:tentative="1">
+      <w:start w:val="1"/>
+      <w:numFmt w:val="lowerRoman"/>
+      <w:lvlText w:val="%9."/>
+      <w:lvlJc w:val="right"/>
+      <w:pPr>
+        <w:ind w:left="6480" w:hanging="180"/>
+      </w:pPr>
+    </w:lvl>
+  </w:abstractNum>
+  <w:abstractNum w:abstractNumId="26" w15:restartNumberingAfterBreak="0">
     <w:nsid w:val="40397B38"/>
     <w:multiLevelType w:val="hybridMultilevel"/>
     <w:tmpl w:val="6E7E3148"/>
@@ -43922,7 +45477,7 @@
       </w:rPr>
     </w:lvl>
   </w:abstractNum>
-  <w:abstractNum w:abstractNumId="22" w15:restartNumberingAfterBreak="0">
+  <w:abstractNum w:abstractNumId="27" w15:restartNumberingAfterBreak="0">
     <w:nsid w:val="48227D17"/>
     <w:multiLevelType w:val="hybridMultilevel"/>
     <w:tmpl w:val="ED86EBF4"/>
@@ -44035,7 +45590,7 @@
       </w:rPr>
     </w:lvl>
   </w:abstractNum>
-  <w:abstractNum w:abstractNumId="23" w15:restartNumberingAfterBreak="0">
+  <w:abstractNum w:abstractNumId="28" w15:restartNumberingAfterBreak="0">
     <w:nsid w:val="4B8E4498"/>
     <w:multiLevelType w:val="hybridMultilevel"/>
     <w:tmpl w:val="8856EA1C"/>
@@ -44148,7 +45703,7 @@
       </w:rPr>
     </w:lvl>
   </w:abstractNum>
-  <w:abstractNum w:abstractNumId="24" w15:restartNumberingAfterBreak="0">
+  <w:abstractNum w:abstractNumId="29" w15:restartNumberingAfterBreak="0">
     <w:nsid w:val="54D37213"/>
     <w:multiLevelType w:val="hybridMultilevel"/>
     <w:tmpl w:val="1206B3CA"/>
@@ -44261,7 +45816,7 @@
       </w:rPr>
     </w:lvl>
   </w:abstractNum>
-  <w:abstractNum w:abstractNumId="25" w15:restartNumberingAfterBreak="0">
+  <w:abstractNum w:abstractNumId="30" w15:restartNumberingAfterBreak="0">
     <w:nsid w:val="553174AD"/>
     <w:multiLevelType w:val="hybridMultilevel"/>
     <w:tmpl w:val="B186FBF2"/>
@@ -44374,7 +45929,7 @@
       </w:rPr>
     </w:lvl>
   </w:abstractNum>
-  <w:abstractNum w:abstractNumId="26" w15:restartNumberingAfterBreak="0">
+  <w:abstractNum w:abstractNumId="31" w15:restartNumberingAfterBreak="0">
     <w:nsid w:val="5D8C15B1"/>
     <w:multiLevelType w:val="hybridMultilevel"/>
     <w:tmpl w:val="8E56F948"/>
@@ -44463,7 +46018,209 @@
       </w:pPr>
     </w:lvl>
   </w:abstractNum>
-  <w:abstractNum w:abstractNumId="27" w15:restartNumberingAfterBreak="0">
+  <w:abstractNum w:abstractNumId="32" w15:restartNumberingAfterBreak="0">
+    <w:nsid w:val="656F2151"/>
+    <w:multiLevelType w:val="hybridMultilevel"/>
+    <w:tmpl w:val="CECC17D2"/>
+    <w:lvl w:ilvl="0" w:tplc="0402000F">
+      <w:start w:val="1"/>
+      <w:numFmt w:val="decimal"/>
+      <w:lvlText w:val="%1."/>
+      <w:lvlJc w:val="left"/>
+      <w:pPr>
+        <w:ind w:left="720" w:hanging="360"/>
+      </w:pPr>
+      <w:rPr>
+        <w:rFonts w:hint="default"/>
+      </w:rPr>
+    </w:lvl>
+    <w:lvl w:ilvl="1" w:tplc="04020019" w:tentative="1">
+      <w:start w:val="1"/>
+      <w:numFmt w:val="lowerLetter"/>
+      <w:lvlText w:val="%2."/>
+      <w:lvlJc w:val="left"/>
+      <w:pPr>
+        <w:ind w:left="1440" w:hanging="360"/>
+      </w:pPr>
+    </w:lvl>
+    <w:lvl w:ilvl="2" w:tplc="0402001B" w:tentative="1">
+      <w:start w:val="1"/>
+      <w:numFmt w:val="lowerRoman"/>
+      <w:lvlText w:val="%3."/>
+      <w:lvlJc w:val="right"/>
+      <w:pPr>
+        <w:ind w:left="2160" w:hanging="180"/>
+      </w:pPr>
+    </w:lvl>
+    <w:lvl w:ilvl="3" w:tplc="0402000F" w:tentative="1">
+      <w:start w:val="1"/>
+      <w:numFmt w:val="decimal"/>
+      <w:lvlText w:val="%4."/>
+      <w:lvlJc w:val="left"/>
+      <w:pPr>
+        <w:ind w:left="2880" w:hanging="360"/>
+      </w:pPr>
+    </w:lvl>
+    <w:lvl w:ilvl="4" w:tplc="04020019" w:tentative="1">
+      <w:start w:val="1"/>
+      <w:numFmt w:val="lowerLetter"/>
+      <w:lvlText w:val="%5."/>
+      <w:lvlJc w:val="left"/>
+      <w:pPr>
+        <w:ind w:left="3600" w:hanging="360"/>
+      </w:pPr>
+    </w:lvl>
+    <w:lvl w:ilvl="5" w:tplc="0402001B" w:tentative="1">
+      <w:start w:val="1"/>
+      <w:numFmt w:val="lowerRoman"/>
+      <w:lvlText w:val="%6."/>
+      <w:lvlJc w:val="right"/>
+      <w:pPr>
+        <w:ind w:left="4320" w:hanging="180"/>
+      </w:pPr>
+    </w:lvl>
+    <w:lvl w:ilvl="6" w:tplc="0402000F" w:tentative="1">
+      <w:start w:val="1"/>
+      <w:numFmt w:val="decimal"/>
+      <w:lvlText w:val="%7."/>
+      <w:lvlJc w:val="left"/>
+      <w:pPr>
+        <w:ind w:left="5040" w:hanging="360"/>
+      </w:pPr>
+    </w:lvl>
+    <w:lvl w:ilvl="7" w:tplc="04020019" w:tentative="1">
+      <w:start w:val="1"/>
+      <w:numFmt w:val="lowerLetter"/>
+      <w:lvlText w:val="%8."/>
+      <w:lvlJc w:val="left"/>
+      <w:pPr>
+        <w:ind w:left="5760" w:hanging="360"/>
+      </w:pPr>
+    </w:lvl>
+    <w:lvl w:ilvl="8" w:tplc="0402001B" w:tentative="1">
+      <w:start w:val="1"/>
+      <w:numFmt w:val="lowerRoman"/>
+      <w:lvlText w:val="%9."/>
+      <w:lvlJc w:val="right"/>
+      <w:pPr>
+        <w:ind w:left="6480" w:hanging="180"/>
+      </w:pPr>
+    </w:lvl>
+  </w:abstractNum>
+  <w:abstractNum w:abstractNumId="33" w15:restartNumberingAfterBreak="0">
+    <w:nsid w:val="667604FD"/>
+    <w:multiLevelType w:val="hybridMultilevel"/>
+    <w:tmpl w:val="082493D4"/>
+    <w:lvl w:ilvl="0" w:tplc="04190001">
+      <w:start w:val="1"/>
+      <w:numFmt w:val="bullet"/>
+      <w:lvlText w:val=""/>
+      <w:lvlJc w:val="left"/>
+      <w:pPr>
+        <w:ind w:left="1440" w:hanging="360"/>
+      </w:pPr>
+      <w:rPr>
+        <w:rFonts w:ascii="Symbol" w:hAnsi="Symbol" w:hint="default"/>
+      </w:rPr>
+    </w:lvl>
+    <w:lvl w:ilvl="1" w:tplc="04190003" w:tentative="1">
+      <w:start w:val="1"/>
+      <w:numFmt w:val="bullet"/>
+      <w:lvlText w:val="o"/>
+      <w:lvlJc w:val="left"/>
+      <w:pPr>
+        <w:ind w:left="2160" w:hanging="360"/>
+      </w:pPr>
+      <w:rPr>
+        <w:rFonts w:ascii="Courier New" w:hAnsi="Courier New" w:cs="Courier New" w:hint="default"/>
+      </w:rPr>
+    </w:lvl>
+    <w:lvl w:ilvl="2" w:tplc="04190005" w:tentative="1">
+      <w:start w:val="1"/>
+      <w:numFmt w:val="bullet"/>
+      <w:lvlText w:val=""/>
+      <w:lvlJc w:val="left"/>
+      <w:pPr>
+        <w:ind w:left="2880" w:hanging="360"/>
+      </w:pPr>
+      <w:rPr>
+        <w:rFonts w:ascii="Wingdings" w:hAnsi="Wingdings" w:hint="default"/>
+      </w:rPr>
+    </w:lvl>
+    <w:lvl w:ilvl="3" w:tplc="04190001" w:tentative="1">
+      <w:start w:val="1"/>
+      <w:numFmt w:val="bullet"/>
+      <w:lvlText w:val=""/>
+      <w:lvlJc w:val="left"/>
+      <w:pPr>
+        <w:ind w:left="3600" w:hanging="360"/>
+      </w:pPr>
+      <w:rPr>
+        <w:rFonts w:ascii="Symbol" w:hAnsi="Symbol" w:hint="default"/>
+      </w:rPr>
+    </w:lvl>
+    <w:lvl w:ilvl="4" w:tplc="04190003" w:tentative="1">
+      <w:start w:val="1"/>
+      <w:numFmt w:val="bullet"/>
+      <w:lvlText w:val="o"/>
+      <w:lvlJc w:val="left"/>
+      <w:pPr>
+        <w:ind w:left="4320" w:hanging="360"/>
+      </w:pPr>
+      <w:rPr>
+        <w:rFonts w:ascii="Courier New" w:hAnsi="Courier New" w:cs="Courier New" w:hint="default"/>
+      </w:rPr>
+    </w:lvl>
+    <w:lvl w:ilvl="5" w:tplc="04190005" w:tentative="1">
+      <w:start w:val="1"/>
+      <w:numFmt w:val="bullet"/>
+      <w:lvlText w:val=""/>
+      <w:lvlJc w:val="left"/>
+      <w:pPr>
+        <w:ind w:left="5040" w:hanging="360"/>
+      </w:pPr>
+      <w:rPr>
+        <w:rFonts w:ascii="Wingdings" w:hAnsi="Wingdings" w:hint="default"/>
+      </w:rPr>
+    </w:lvl>
+    <w:lvl w:ilvl="6" w:tplc="04190001" w:tentative="1">
+      <w:start w:val="1"/>
+      <w:numFmt w:val="bullet"/>
+      <w:lvlText w:val=""/>
+      <w:lvlJc w:val="left"/>
+      <w:pPr>
+        <w:ind w:left="5760" w:hanging="360"/>
+      </w:pPr>
+      <w:rPr>
+        <w:rFonts w:ascii="Symbol" w:hAnsi="Symbol" w:hint="default"/>
+      </w:rPr>
+    </w:lvl>
+    <w:lvl w:ilvl="7" w:tplc="04190003" w:tentative="1">
+      <w:start w:val="1"/>
+      <w:numFmt w:val="bullet"/>
+      <w:lvlText w:val="o"/>
+      <w:lvlJc w:val="left"/>
+      <w:pPr>
+        <w:ind w:left="6480" w:hanging="360"/>
+      </w:pPr>
+      <w:rPr>
+        <w:rFonts w:ascii="Courier New" w:hAnsi="Courier New" w:cs="Courier New" w:hint="default"/>
+      </w:rPr>
+    </w:lvl>
+    <w:lvl w:ilvl="8" w:tplc="04190005" w:tentative="1">
+      <w:start w:val="1"/>
+      <w:numFmt w:val="bullet"/>
+      <w:lvlText w:val=""/>
+      <w:lvlJc w:val="left"/>
+      <w:pPr>
+        <w:ind w:left="7200" w:hanging="360"/>
+      </w:pPr>
+      <w:rPr>
+        <w:rFonts w:ascii="Wingdings" w:hAnsi="Wingdings" w:hint="default"/>
+      </w:rPr>
+    </w:lvl>
+  </w:abstractNum>
+  <w:abstractNum w:abstractNumId="34" w15:restartNumberingAfterBreak="0">
     <w:nsid w:val="69507280"/>
     <w:multiLevelType w:val="hybridMultilevel"/>
     <w:tmpl w:val="BDFE60EC"/>
@@ -44576,7 +46333,7 @@
       </w:rPr>
     </w:lvl>
   </w:abstractNum>
-  <w:abstractNum w:abstractNumId="28" w15:restartNumberingAfterBreak="0">
+  <w:abstractNum w:abstractNumId="35" w15:restartNumberingAfterBreak="0">
     <w:nsid w:val="6A9E0B22"/>
     <w:multiLevelType w:val="hybridMultilevel"/>
     <w:tmpl w:val="061CC256"/>
@@ -44689,7 +46446,7 @@
       </w:rPr>
     </w:lvl>
   </w:abstractNum>
-  <w:abstractNum w:abstractNumId="29" w15:restartNumberingAfterBreak="0">
+  <w:abstractNum w:abstractNumId="36" w15:restartNumberingAfterBreak="0">
     <w:nsid w:val="6BF43381"/>
     <w:multiLevelType w:val="hybridMultilevel"/>
     <w:tmpl w:val="3228B2BC"/>
@@ -44802,7 +46559,7 @@
       </w:rPr>
     </w:lvl>
   </w:abstractNum>
-  <w:abstractNum w:abstractNumId="30" w15:restartNumberingAfterBreak="0">
+  <w:abstractNum w:abstractNumId="37" w15:restartNumberingAfterBreak="0">
     <w:nsid w:val="731704C3"/>
     <w:multiLevelType w:val="hybridMultilevel"/>
     <w:tmpl w:val="C0E81D18"/>
@@ -44915,7 +46672,7 @@
       </w:rPr>
     </w:lvl>
   </w:abstractNum>
-  <w:abstractNum w:abstractNumId="31" w15:restartNumberingAfterBreak="0">
+  <w:abstractNum w:abstractNumId="38" w15:restartNumberingAfterBreak="0">
     <w:nsid w:val="7AF424BD"/>
     <w:multiLevelType w:val="hybridMultilevel"/>
     <w:tmpl w:val="50646F1C"/>
@@ -45027,7 +46784,7 @@
       </w:rPr>
     </w:lvl>
   </w:abstractNum>
-  <w:abstractNum w:abstractNumId="32" w15:restartNumberingAfterBreak="0">
+  <w:abstractNum w:abstractNumId="39" w15:restartNumberingAfterBreak="0">
     <w:nsid w:val="7DA20079"/>
     <w:multiLevelType w:val="hybridMultilevel"/>
     <w:tmpl w:val="A16E8954"/>
@@ -45140,7 +46897,7 @@
       </w:rPr>
     </w:lvl>
   </w:abstractNum>
-  <w:abstractNum w:abstractNumId="33" w15:restartNumberingAfterBreak="0">
+  <w:abstractNum w:abstractNumId="40" w15:restartNumberingAfterBreak="0">
     <w:nsid w:val="7F873B20"/>
     <w:multiLevelType w:val="hybridMultilevel"/>
     <w:tmpl w:val="A1E8EE60"/>
@@ -45254,106 +47011,127 @@
     </w:lvl>
   </w:abstractNum>
   <w:num w:numId="1">
+    <w:abstractNumId w:val="17"/>
+  </w:num>
+  <w:num w:numId="2">
+    <w:abstractNumId w:val="35"/>
+  </w:num>
+  <w:num w:numId="3">
+    <w:abstractNumId w:val="38"/>
+  </w:num>
+  <w:num w:numId="4">
+    <w:abstractNumId w:val="34"/>
+  </w:num>
+  <w:num w:numId="5">
+    <w:abstractNumId w:val="22"/>
+  </w:num>
+  <w:num w:numId="6">
+    <w:abstractNumId w:val="8"/>
+  </w:num>
+  <w:num w:numId="7">
+    <w:abstractNumId w:val="6"/>
+  </w:num>
+  <w:num w:numId="8">
+    <w:abstractNumId w:val="36"/>
+  </w:num>
+  <w:num w:numId="9">
+    <w:abstractNumId w:val="20"/>
+  </w:num>
+  <w:num w:numId="10">
+    <w:abstractNumId w:val="26"/>
+  </w:num>
+  <w:num w:numId="11">
+    <w:abstractNumId w:val="37"/>
+  </w:num>
+  <w:num w:numId="12">
+    <w:abstractNumId w:val="28"/>
+  </w:num>
+  <w:num w:numId="13">
+    <w:abstractNumId w:val="30"/>
+  </w:num>
+  <w:num w:numId="14">
+    <w:abstractNumId w:val="13"/>
+  </w:num>
+  <w:num w:numId="15">
+    <w:abstractNumId w:val="40"/>
+  </w:num>
+  <w:num w:numId="16">
+    <w:abstractNumId w:val="11"/>
+  </w:num>
+  <w:num w:numId="17">
+    <w:abstractNumId w:val="19"/>
+  </w:num>
+  <w:num w:numId="18">
     <w:abstractNumId w:val="14"/>
   </w:num>
-  <w:num w:numId="2">
-    <w:abstractNumId w:val="28"/>
+  <w:num w:numId="19">
+    <w:abstractNumId w:val="16"/>
   </w:num>
-  <w:num w:numId="3">
-    <w:abstractNumId w:val="31"/>
+  <w:num w:numId="20">
+    <w:abstractNumId w:val="10"/>
   </w:num>
-  <w:num w:numId="4">
+  <w:num w:numId="21">
+    <w:abstractNumId w:val="21"/>
+  </w:num>
+  <w:num w:numId="22">
     <w:abstractNumId w:val="27"/>
   </w:num>
-  <w:num w:numId="5">
-    <w:abstractNumId w:val="19"/>
-  </w:num>
-  <w:num w:numId="6">
-    <w:abstractNumId w:val="7"/>
-  </w:num>
-  <w:num w:numId="7">
+  <w:num w:numId="23">
     <w:abstractNumId w:val="5"/>
-  </w:num>
-  <w:num w:numId="8">
-    <w:abstractNumId w:val="29"/>
-  </w:num>
-  <w:num w:numId="9">
-    <w:abstractNumId w:val="17"/>
-  </w:num>
-  <w:num w:numId="10">
-    <w:abstractNumId w:val="21"/>
-  </w:num>
-  <w:num w:numId="11">
-    <w:abstractNumId w:val="30"/>
-  </w:num>
-  <w:num w:numId="12">
-    <w:abstractNumId w:val="23"/>
-  </w:num>
-  <w:num w:numId="13">
-    <w:abstractNumId w:val="25"/>
-  </w:num>
-  <w:num w:numId="14">
-    <w:abstractNumId w:val="11"/>
-  </w:num>
-  <w:num w:numId="15">
-    <w:abstractNumId w:val="33"/>
-  </w:num>
-  <w:num w:numId="16">
-    <w:abstractNumId w:val="10"/>
-  </w:num>
-  <w:num w:numId="17">
-    <w:abstractNumId w:val="16"/>
-  </w:num>
-  <w:num w:numId="18">
-    <w:abstractNumId w:val="12"/>
-  </w:num>
-  <w:num w:numId="19">
-    <w:abstractNumId w:val="13"/>
-  </w:num>
-  <w:num w:numId="20">
-    <w:abstractNumId w:val="9"/>
-  </w:num>
-  <w:num w:numId="21">
-    <w:abstractNumId w:val="18"/>
-  </w:num>
-  <w:num w:numId="22">
-    <w:abstractNumId w:val="22"/>
-  </w:num>
-  <w:num w:numId="23">
-    <w:abstractNumId w:val="4"/>
   </w:num>
   <w:num w:numId="24">
     <w:abstractNumId w:val="1"/>
   </w:num>
   <w:num w:numId="25">
-    <w:abstractNumId w:val="15"/>
+    <w:abstractNumId w:val="18"/>
   </w:num>
   <w:num w:numId="26">
     <w:abstractNumId w:val="2"/>
   </w:num>
   <w:num w:numId="27">
-    <w:abstractNumId w:val="26"/>
+    <w:abstractNumId w:val="31"/>
   </w:num>
   <w:num w:numId="28">
-    <w:abstractNumId w:val="3"/>
+    <w:abstractNumId w:val="4"/>
   </w:num>
   <w:num w:numId="29">
-    <w:abstractNumId w:val="32"/>
+    <w:abstractNumId w:val="39"/>
   </w:num>
   <w:num w:numId="30">
-    <w:abstractNumId w:val="6"/>
+    <w:abstractNumId w:val="7"/>
   </w:num>
   <w:num w:numId="31">
-    <w:abstractNumId w:val="20"/>
+    <w:abstractNumId w:val="23"/>
   </w:num>
   <w:num w:numId="32">
-    <w:abstractNumId w:val="8"/>
+    <w:abstractNumId w:val="9"/>
   </w:num>
   <w:num w:numId="33">
-    <w:abstractNumId w:val="24"/>
+    <w:abstractNumId w:val="29"/>
   </w:num>
   <w:num w:numId="34">
     <w:abstractNumId w:val="0"/>
+  </w:num>
+  <w:num w:numId="35">
+    <w:abstractNumId w:val="32"/>
+  </w:num>
+  <w:num w:numId="36">
+    <w:abstractNumId w:val="25"/>
+  </w:num>
+  <w:num w:numId="37">
+    <w:abstractNumId w:val="15"/>
+  </w:num>
+  <w:num w:numId="38">
+    <w:abstractNumId w:val="24"/>
+  </w:num>
+  <w:num w:numId="39">
+    <w:abstractNumId w:val="12"/>
+  </w:num>
+  <w:num w:numId="40">
+    <w:abstractNumId w:val="33"/>
+  </w:num>
+  <w:num w:numId="41">
+    <w:abstractNumId w:val="3"/>
   </w:num>
 </w:numbering>
 </file>
@@ -46309,7 +48087,7 @@
 </file>
 
 <file path=customXml/itemProps1.xml><?xml version="1.0" encoding="utf-8"?>
-<ds:datastoreItem xmlns:ds="http://schemas.openxmlformats.org/officeDocument/2006/customXml" ds:itemID="{A6C6693C-6B63-49A7-B090-AA38E8BE8BC8}">
+<ds:datastoreItem xmlns:ds="http://schemas.openxmlformats.org/officeDocument/2006/customXml" ds:itemID="{9CAF9EEE-ACDC-420D-9327-A78283799A32}">
   <ds:schemaRefs>
     <ds:schemaRef ds:uri="http://schemas.openxmlformats.org/officeDocument/2006/bibliography"/>
   </ds:schemaRefs>

</xml_diff>